<commit_message>
Revisão itens 10 a 11
</commit_message>
<xml_diff>
--- a/TG - Marcos Vinicio Pereira - Modalidade 3 - Relatório Técnico.docx
+++ b/TG - Marcos Vinicio Pereira - Modalidade 3 - Relatório Técnico.docx
@@ -2054,9 +2054,6 @@
     <w:p>
       <w:pPr>
         <w:ind w:left="1418" w:hanging="1130"/>
-        <w:rPr>
-          <w:u w:val="single"/>
-        </w:rPr>
       </w:pPr>
       <w:r>
         <w:t>D</w:t>
@@ -2070,6 +2067,21 @@
       </w:r>
       <w:r>
         <w:t>s</w:t>
+      </w:r>
+    </w:p>
+    <w:p>
+      <w:pPr>
+        <w:ind w:left="1418" w:hanging="1130"/>
+        <w:rPr>
+          <w:u w:val="single"/>
+        </w:rPr>
+      </w:pPr>
+      <w:r>
+        <w:t>DS</w:t>
+      </w:r>
+      <w:r>
+        <w:tab/>
+        <w:t>Departamento de Suprimentos</w:t>
       </w:r>
     </w:p>
     <w:p>
@@ -3488,16 +3500,31 @@
         <w:t>desenvolvimento</w:t>
       </w:r>
       <w:r>
-        <w:t xml:space="preserve"> foi executado </w:t>
-      </w:r>
-      <w:r>
-        <w:t>para solucionar dificuldades n</w:t>
+        <w:t xml:space="preserve"> </w:t>
+      </w:r>
+      <w:r>
+        <w:t>soluciona dificuldades n</w:t>
       </w:r>
       <w:r>
         <w:t>a operação</w:t>
       </w:r>
       <w:r>
-        <w:t xml:space="preserve"> de diversas atividades no setor de Compras da </w:t>
+        <w:t xml:space="preserve"> de diversas atividades no </w:t>
+      </w:r>
+      <w:r>
+        <w:t xml:space="preserve">Departamento </w:t>
+      </w:r>
+      <w:r>
+        <w:t xml:space="preserve">de </w:t>
+      </w:r>
+      <w:r>
+        <w:t>Suprimentos</w:t>
+      </w:r>
+      <w:r>
+        <w:t xml:space="preserve"> (DS)</w:t>
+      </w:r>
+      <w:r>
+        <w:t xml:space="preserve"> da </w:t>
       </w:r>
       <w:r>
         <w:t>Secretaria de Educação (S</w:t>
@@ -3515,7 +3542,7 @@
         <w:t xml:space="preserve">de uma </w:t>
       </w:r>
       <w:r>
-        <w:t>P</w:t>
+        <w:t>p</w:t>
       </w:r>
       <w:r>
         <w:t>refeitura</w:t>
@@ -3524,7 +3551,7 @@
         <w:t xml:space="preserve"> </w:t>
       </w:r>
       <w:r>
-        <w:t>M</w:t>
+        <w:t>m</w:t>
       </w:r>
       <w:r>
         <w:t>unicipal</w:t>
@@ -3536,7 +3563,7 @@
         <w:t xml:space="preserve"> atividade principal </w:t>
       </w:r>
       <w:r>
-        <w:t>era</w:t>
+        <w:t>é</w:t>
       </w:r>
       <w:r>
         <w:t xml:space="preserve">, dentre várias, de </w:t>
@@ -3803,6 +3830,7 @@
             <w:pPr>
               <w:spacing w:line="240" w:lineRule="auto"/>
               <w:ind w:firstLine="0"/>
+              <w:jc w:val="left"/>
               <w:rPr>
                 <w:rFonts w:ascii="Times New Roman" w:hAnsi="Times New Roman"/>
               </w:rPr>
@@ -3827,6 +3855,9 @@
           </w:tcPr>
           <w:p>
             <w:pPr>
+              <w:pBdr>
+                <w:bottom w:val="single" w:sz="6" w:space="1" w:color="auto"/>
+              </w:pBdr>
               <w:spacing w:line="240" w:lineRule="auto"/>
               <w:ind w:firstLine="0"/>
               <w:jc w:val="left"/>
@@ -3844,8 +3875,18 @@
               <w:rPr>
                 <w:rFonts w:ascii="Times New Roman" w:hAnsi="Times New Roman"/>
               </w:rPr>
-              <w:t>(</w:t>
-            </w:r>
+              <w:t>pública</w:t>
+            </w:r>
+          </w:p>
+          <w:p>
+            <w:pPr>
+              <w:spacing w:line="240" w:lineRule="auto"/>
+              <w:ind w:firstLine="0"/>
+              <w:jc w:val="left"/>
+              <w:rPr>
+                <w:rFonts w:ascii="Times New Roman" w:hAnsi="Times New Roman"/>
+              </w:rPr>
+            </w:pPr>
             <w:r>
               <w:rPr>
                 <w:rFonts w:ascii="Times New Roman" w:hAnsi="Times New Roman"/>
@@ -3858,12 +3899,6 @@
               </w:rPr>
               <w:t>ntenção de compra</w:t>
             </w:r>
-            <w:r>
-              <w:rPr>
-                <w:rFonts w:ascii="Times New Roman" w:hAnsi="Times New Roman"/>
-              </w:rPr>
-              <w:t>)</w:t>
-            </w:r>
           </w:p>
         </w:tc>
         <w:tc>
@@ -3874,21 +3909,58 @@
             <w:pPr>
               <w:spacing w:line="240" w:lineRule="auto"/>
               <w:ind w:firstLine="0"/>
-              <w:rPr>
-                <w:rFonts w:ascii="Times New Roman" w:hAnsi="Times New Roman"/>
-              </w:rPr>
-            </w:pPr>
-            <w:r>
-              <w:rPr>
-                <w:rFonts w:ascii="Times New Roman" w:hAnsi="Times New Roman"/>
-              </w:rPr>
-              <w:t>Durante o período do contrato</w:t>
-            </w:r>
-            <w:r>
-              <w:rPr>
-                <w:rFonts w:ascii="Times New Roman" w:hAnsi="Times New Roman"/>
-              </w:rPr>
-              <w:t xml:space="preserve"> (até um ano)</w:t>
+              <w:jc w:val="left"/>
+              <w:rPr>
+                <w:rFonts w:ascii="Times New Roman" w:hAnsi="Times New Roman"/>
+              </w:rPr>
+            </w:pPr>
+            <w:r>
+              <w:rPr>
+                <w:rFonts w:ascii="Times New Roman" w:hAnsi="Times New Roman"/>
+              </w:rPr>
+              <w:t>Durante o período d</w:t>
+            </w:r>
+            <w:r>
+              <w:rPr>
+                <w:rFonts w:ascii="Times New Roman" w:hAnsi="Times New Roman"/>
+              </w:rPr>
+              <w:t>e validade</w:t>
+            </w:r>
+            <w:r>
+              <w:rPr>
+                <w:rFonts w:ascii="Times New Roman" w:hAnsi="Times New Roman"/>
+              </w:rPr>
+              <w:t xml:space="preserve"> </w:t>
+            </w:r>
+            <w:r>
+              <w:rPr>
+                <w:rFonts w:ascii="Times New Roman" w:hAnsi="Times New Roman"/>
+              </w:rPr>
+              <w:t xml:space="preserve">do </w:t>
+            </w:r>
+            <w:r>
+              <w:rPr>
+                <w:rFonts w:ascii="Times New Roman" w:hAnsi="Times New Roman"/>
+              </w:rPr>
+              <w:t>contrato</w:t>
+            </w:r>
+            <w:r>
+              <w:rPr>
+                <w:rFonts w:ascii="Times New Roman" w:hAnsi="Times New Roman"/>
+              </w:rPr>
+              <w:t xml:space="preserve"> </w:t>
+            </w:r>
+            <w:r>
+              <w:rPr>
+                <w:rFonts w:ascii="Times New Roman" w:hAnsi="Times New Roman"/>
+              </w:rPr>
+              <w:t xml:space="preserve">da ARP </w:t>
+            </w:r>
+            <w:r>
+              <w:rPr>
+                <w:rFonts w:ascii="Times New Roman" w:hAnsi="Times New Roman"/>
+              </w:rPr>
+              <w:t>(até um ano)</w:t>
             </w:r>
           </w:p>
         </w:tc>
@@ -3900,21 +3972,22 @@
             <w:pPr>
               <w:spacing w:line="240" w:lineRule="auto"/>
               <w:ind w:firstLine="0"/>
-              <w:rPr>
-                <w:rFonts w:ascii="Times New Roman" w:hAnsi="Times New Roman"/>
-              </w:rPr>
-            </w:pPr>
-            <w:r>
-              <w:rPr>
-                <w:rFonts w:ascii="Times New Roman" w:hAnsi="Times New Roman"/>
-              </w:rPr>
-              <w:t xml:space="preserve">Fracionada, conforme a necessidade </w:t>
-            </w:r>
-            <w:r>
-              <w:rPr>
-                <w:rFonts w:ascii="Times New Roman" w:hAnsi="Times New Roman"/>
-              </w:rPr>
-              <w:t>dentro do período de validade da ARP.</w:t>
+              <w:jc w:val="left"/>
+              <w:rPr>
+                <w:rFonts w:ascii="Times New Roman" w:hAnsi="Times New Roman"/>
+              </w:rPr>
+            </w:pPr>
+            <w:r>
+              <w:rPr>
+                <w:rFonts w:ascii="Times New Roman" w:hAnsi="Times New Roman"/>
+              </w:rPr>
+              <w:t>Fracionada, conforme a necessidade</w:t>
+            </w:r>
+            <w:r>
+              <w:rPr>
+                <w:rFonts w:ascii="Times New Roman" w:hAnsi="Times New Roman"/>
+              </w:rPr>
+              <w:t>.</w:t>
             </w:r>
           </w:p>
         </w:tc>
@@ -3928,6 +4001,7 @@
             <w:pPr>
               <w:spacing w:line="240" w:lineRule="auto"/>
               <w:ind w:firstLine="0"/>
+              <w:jc w:val="left"/>
               <w:rPr>
                 <w:rFonts w:ascii="Times New Roman" w:hAnsi="Times New Roman"/>
               </w:rPr>
@@ -3946,6 +4020,9 @@
           </w:tcPr>
           <w:p>
             <w:pPr>
+              <w:pBdr>
+                <w:bottom w:val="single" w:sz="6" w:space="1" w:color="auto"/>
+              </w:pBdr>
               <w:spacing w:line="240" w:lineRule="auto"/>
               <w:ind w:firstLine="0"/>
               <w:jc w:val="left"/>
@@ -3963,8 +4040,37 @@
               <w:rPr>
                 <w:rFonts w:ascii="Times New Roman" w:hAnsi="Times New Roman"/>
               </w:rPr>
-              <w:t xml:space="preserve"> (</w:t>
-            </w:r>
+              <w:t xml:space="preserve"> </w:t>
+            </w:r>
+          </w:p>
+          <w:p>
+            <w:pPr>
+              <w:pBdr>
+                <w:bottom w:val="single" w:sz="6" w:space="1" w:color="auto"/>
+              </w:pBdr>
+              <w:spacing w:line="240" w:lineRule="auto"/>
+              <w:ind w:firstLine="0"/>
+              <w:jc w:val="left"/>
+              <w:rPr>
+                <w:rFonts w:ascii="Times New Roman" w:hAnsi="Times New Roman"/>
+              </w:rPr>
+            </w:pPr>
+            <w:r>
+              <w:rPr>
+                <w:rFonts w:ascii="Times New Roman" w:hAnsi="Times New Roman"/>
+              </w:rPr>
+              <w:t>pública</w:t>
+            </w:r>
+          </w:p>
+          <w:p>
+            <w:pPr>
+              <w:spacing w:line="240" w:lineRule="auto"/>
+              <w:ind w:firstLine="0"/>
+              <w:jc w:val="left"/>
+              <w:rPr>
+                <w:rFonts w:ascii="Times New Roman" w:hAnsi="Times New Roman"/>
+              </w:rPr>
+            </w:pPr>
             <w:r>
               <w:rPr>
                 <w:rFonts w:ascii="Times New Roman" w:hAnsi="Times New Roman"/>
@@ -3975,7 +4081,7 @@
               <w:rPr>
                 <w:rFonts w:ascii="Times New Roman" w:hAnsi="Times New Roman"/>
               </w:rPr>
-              <w:t>)</w:t>
+              <w:t xml:space="preserve"> única</w:t>
             </w:r>
           </w:p>
         </w:tc>
@@ -3987,6 +4093,7 @@
             <w:pPr>
               <w:spacing w:line="240" w:lineRule="auto"/>
               <w:ind w:firstLine="0"/>
+              <w:jc w:val="left"/>
               <w:rPr>
                 <w:rFonts w:ascii="Times New Roman" w:hAnsi="Times New Roman"/>
               </w:rPr>
@@ -4007,6 +4114,7 @@
             <w:pPr>
               <w:spacing w:line="240" w:lineRule="auto"/>
               <w:ind w:firstLine="0"/>
+              <w:jc w:val="left"/>
               <w:rPr>
                 <w:rFonts w:ascii="Times New Roman" w:hAnsi="Times New Roman"/>
               </w:rPr>
@@ -4029,6 +4137,7 @@
             <w:pPr>
               <w:spacing w:line="240" w:lineRule="auto"/>
               <w:ind w:firstLine="0"/>
+              <w:jc w:val="left"/>
               <w:rPr>
                 <w:rFonts w:ascii="Times New Roman" w:hAnsi="Times New Roman"/>
               </w:rPr>
@@ -4081,6 +4190,9 @@
           </w:p>
           <w:p>
             <w:pPr>
+              <w:pBdr>
+                <w:bottom w:val="single" w:sz="6" w:space="1" w:color="auto"/>
+              </w:pBdr>
               <w:spacing w:line="240" w:lineRule="auto"/>
               <w:ind w:firstLine="0"/>
               <w:jc w:val="left"/>
@@ -4092,8 +4204,18 @@
               <w:rPr>
                 <w:rFonts w:ascii="Times New Roman" w:hAnsi="Times New Roman"/>
               </w:rPr>
-              <w:t>(</w:t>
-            </w:r>
+              <w:t>Pública</w:t>
+            </w:r>
+          </w:p>
+          <w:p>
+            <w:pPr>
+              <w:spacing w:line="240" w:lineRule="auto"/>
+              <w:ind w:firstLine="0"/>
+              <w:jc w:val="left"/>
+              <w:rPr>
+                <w:rFonts w:ascii="Times New Roman" w:hAnsi="Times New Roman"/>
+              </w:rPr>
+            </w:pPr>
             <w:r>
               <w:rPr>
                 <w:rFonts w:ascii="Times New Roman" w:hAnsi="Times New Roman"/>
@@ -4104,7 +4226,7 @@
               <w:rPr>
                 <w:rFonts w:ascii="Times New Roman" w:hAnsi="Times New Roman"/>
               </w:rPr>
-              <w:t>)</w:t>
+              <w:t xml:space="preserve"> única</w:t>
             </w:r>
           </w:p>
         </w:tc>
@@ -4116,6 +4238,7 @@
             <w:pPr>
               <w:spacing w:line="240" w:lineRule="auto"/>
               <w:ind w:firstLine="0"/>
+              <w:jc w:val="left"/>
               <w:rPr>
                 <w:rFonts w:ascii="Times New Roman" w:hAnsi="Times New Roman"/>
               </w:rPr>
@@ -4136,6 +4259,7 @@
             <w:pPr>
               <w:spacing w:line="240" w:lineRule="auto"/>
               <w:ind w:firstLine="0"/>
+              <w:jc w:val="left"/>
               <w:rPr>
                 <w:rFonts w:ascii="Times New Roman" w:hAnsi="Times New Roman"/>
               </w:rPr>
@@ -4322,7 +4446,14 @@
           <w:b w:val="0"/>
           <w:bCs w:val="0"/>
         </w:rPr>
-        <w:t xml:space="preserve">Diária – Por </w:t>
+        <w:t>Diária</w:t>
+      </w:r>
+      <w:r>
+        <w:rPr>
+          <w:b w:val="0"/>
+          <w:bCs w:val="0"/>
+        </w:rPr>
+        <w:t xml:space="preserve"> – Por </w:t>
       </w:r>
       <w:r>
         <w:rPr>
@@ -4377,55 +4508,52 @@
     </w:p>
     <w:p>
       <w:r>
-        <w:t xml:space="preserve">As compras para a </w:t>
-      </w:r>
-      <w:r>
-        <w:t>SecEd</w:t>
+        <w:t xml:space="preserve">As compras são realizadas de algumas formas diferentes, mas sempre tendo como premissa a obediência à lei </w:t>
+      </w:r>
+      <w:r>
+        <w:t>nº 8.666/93</w:t>
+      </w:r>
+      <w:r>
+        <w:rPr>
+          <w:rStyle w:val="Refdenotaderodap"/>
+        </w:rPr>
+        <w:footnoteReference w:id="1"/>
+      </w:r>
+      <w:r>
+        <w:t xml:space="preserve">, </w:t>
+      </w:r>
+      <w:r>
+        <w:t>referente</w:t>
       </w:r>
       <w:r>
         <w:t xml:space="preserve"> </w:t>
       </w:r>
       <w:r>
-        <w:t xml:space="preserve">são realizadas de algumas formas diferentes, mas sempre tendo como premissa a obediência à lei </w:t>
-      </w:r>
-      <w:r>
-        <w:t>nº 8.666/93</w:t>
+        <w:t xml:space="preserve">às </w:t>
+      </w:r>
+      <w:r>
+        <w:t>licitações e contratos da Administração Pública</w:t>
+      </w:r>
+      <w:r>
+        <w:t>,</w:t>
+      </w:r>
+      <w:r>
+        <w:t xml:space="preserve"> </w:t>
+      </w:r>
+      <w:r>
+        <w:t>que regulamenta o art. 37, inciso XXI da Constituição Federal</w:t>
       </w:r>
       <w:r>
         <w:rPr>
           <w:rStyle w:val="Refdenotaderodap"/>
         </w:rPr>
-        <w:footnoteReference w:id="1"/>
-      </w:r>
-      <w:r>
-        <w:t xml:space="preserve">, </w:t>
-      </w:r>
-      <w:r>
-        <w:t>referente às licitações públicas,</w:t>
-      </w:r>
-      <w:r>
-        <w:t xml:space="preserve"> </w:t>
-      </w:r>
-      <w:r>
-        <w:t>que regulamenta o art. 37, inciso XXI da Constituição Federal</w:t>
-      </w:r>
-      <w:r>
-        <w:rPr>
-          <w:rStyle w:val="Refdenotaderodap"/>
-        </w:rPr>
         <w:footnoteReference w:id="2"/>
       </w:r>
       <w:r>
         <w:t xml:space="preserve">. </w:t>
       </w:r>
       <w:r>
-        <w:t xml:space="preserve">A prefeitura que usou esta solução </w:t>
-      </w:r>
-      <w:r>
-        <w:t xml:space="preserve">mantém </w:t>
-      </w:r>
-      <w:r>
-        <w:t>um Sistema de Gestão (SG)</w:t>
+        <w:t>Os dados já existentes que são utilizados são gerados por um Sistema de Gestão (SG)</w:t>
       </w:r>
       <w:r>
         <w:t xml:space="preserve"> para </w:t>
@@ -4434,7 +4562,13 @@
         <w:t xml:space="preserve">compra de materiais </w:t>
       </w:r>
       <w:r>
-        <w:t>que, apesar de ser muito estável e íntegro, não fornece dados suficientemente estruturados e organizados para a</w:t>
+        <w:t xml:space="preserve">que, apesar de ser muito estável e íntegro, </w:t>
+      </w:r>
+      <w:r>
+        <w:t xml:space="preserve">não os </w:t>
+      </w:r>
+      <w:r>
+        <w:t>fornece suficientemente estruturados e organizados para a</w:t>
       </w:r>
       <w:r>
         <w:t>s</w:t>
@@ -4467,7 +4601,10 @@
         <w:t>para propiciar algu</w:t>
       </w:r>
       <w:r>
-        <w:t>mas análises e gerenciamentos do setor de Compras</w:t>
+        <w:t xml:space="preserve">mas análises e gerenciamentos do </w:t>
+      </w:r>
+      <w:r>
+        <w:t>DS</w:t>
       </w:r>
       <w:r>
         <w:t>. E</w:t>
@@ -4515,7 +4652,13 @@
         <w:t xml:space="preserve"> </w:t>
       </w:r>
       <w:r>
-        <w:t xml:space="preserve">ou cadernos para </w:t>
+        <w:t xml:space="preserve">ou cadernos </w:t>
+      </w:r>
+      <w:r>
+        <w:t xml:space="preserve">físicos </w:t>
+      </w:r>
+      <w:r>
+        <w:t xml:space="preserve">para </w:t>
       </w:r>
       <w:r>
         <w:t>anotações.</w:t>
@@ -4527,7 +4670,13 @@
         <w:t>As</w:t>
       </w:r>
       <w:r>
-        <w:t xml:space="preserve"> demandas diárias do setor são originadas exclusivamente da </w:t>
+        <w:t xml:space="preserve"> demandas diárias do </w:t>
+      </w:r>
+      <w:r>
+        <w:t>DS</w:t>
+      </w:r>
+      <w:r>
+        <w:t xml:space="preserve"> são originadas exclusivamente da </w:t>
       </w:r>
       <w:r>
         <w:t>R</w:t>
@@ -4585,6 +4734,9 @@
       </w:r>
       <w:r>
         <w:t xml:space="preserve"> municipal</w:t>
+      </w:r>
+      <w:r>
+        <w:t xml:space="preserve"> e das creches municipais</w:t>
       </w:r>
       <w:r>
         <w:t>.</w:t>
@@ -4639,67 +4791,81 @@
       <w:r>
         <w:t>.</w:t>
       </w:r>
-      <w:r>
-        <w:t xml:space="preserve"> </w:t>
-      </w:r>
-      <w:r>
-        <w:t>Quando se trata</w:t>
-      </w:r>
-      <w:r>
-        <w:t>va</w:t>
-      </w:r>
-      <w:r>
-        <w:t xml:space="preserve"> de compras diárias</w:t>
-      </w:r>
-      <w:r>
-        <w:t xml:space="preserve"> </w:t>
-      </w:r>
-      <w:r>
-        <w:t xml:space="preserve">o tempo de apuração poderia chegar a um mês, o que gerava atrasos, compras duplicadas e compras já defasadas de acordo com a realidade do dia </w:t>
-      </w:r>
-      <w:r>
-        <w:t>em que a</w:t>
-      </w:r>
-      <w:r>
-        <w:t xml:space="preserve"> análise</w:t>
-      </w:r>
-      <w:r>
-        <w:t xml:space="preserve"> foi </w:t>
-      </w:r>
-      <w:r>
-        <w:t>iniciada</w:t>
-      </w:r>
-      <w:r>
-        <w:t xml:space="preserve">, </w:t>
-      </w:r>
-      <w:r>
-        <w:t>fato contraditório por se tratar itens</w:t>
-      </w:r>
-      <w:r>
-        <w:t xml:space="preserve"> com a licitação </w:t>
-      </w:r>
-      <w:r>
-        <w:t xml:space="preserve">já </w:t>
-      </w:r>
-      <w:r>
-        <w:t>realizada e só depende</w:t>
-      </w:r>
-      <w:r>
-        <w:t xml:space="preserve">ndo de </w:t>
-      </w:r>
-      <w:r>
-        <w:t>preencher as RCs.</w:t>
-      </w:r>
     </w:p>
     <w:p>
       <w:r>
-        <w:t>E</w:t>
-      </w:r>
-      <w:r>
-        <w:t xml:space="preserve">ra </w:t>
-      </w:r>
-      <w:r>
-        <w:t xml:space="preserve">comum a realização de estimativas </w:t>
+        <w:t>Quando se trata de compras diárias</w:t>
+      </w:r>
+      <w:r>
+        <w:t xml:space="preserve"> </w:t>
+      </w:r>
+      <w:r>
+        <w:t xml:space="preserve">o tempo de apuração pode chegar a um mês, o que gera atrasos, compras duplicadas e compras já defasadas de acordo com a realidade do dia </w:t>
+      </w:r>
+      <w:r>
+        <w:t>em que a</w:t>
+      </w:r>
+      <w:r>
+        <w:t xml:space="preserve"> análise</w:t>
+      </w:r>
+      <w:r>
+        <w:t xml:space="preserve"> foi </w:t>
+      </w:r>
+      <w:r>
+        <w:t>iniciada</w:t>
+      </w:r>
+      <w:r>
+        <w:t>. F</w:t>
+      </w:r>
+      <w:r>
+        <w:t>ato contraditório por se tratar itens</w:t>
+      </w:r>
+      <w:r>
+        <w:t xml:space="preserve"> com a licitação </w:t>
+      </w:r>
+      <w:r>
+        <w:t xml:space="preserve">já </w:t>
+      </w:r>
+      <w:r>
+        <w:t xml:space="preserve">realizada </w:t>
+      </w:r>
+      <w:r>
+        <w:t>qu</w:t>
+      </w:r>
+      <w:r>
+        <w:t>e só depende</w:t>
+      </w:r>
+      <w:r>
+        <w:t xml:space="preserve"> d</w:t>
+      </w:r>
+      <w:r>
+        <w:t>o</w:t>
+      </w:r>
+      <w:r>
+        <w:t xml:space="preserve"> </w:t>
+      </w:r>
+      <w:r>
+        <w:t>preench</w:t>
+      </w:r>
+      <w:r>
+        <w:t>imento</w:t>
+      </w:r>
+      <w:r>
+        <w:t xml:space="preserve"> </w:t>
+      </w:r>
+      <w:r>
+        <w:t>d</w:t>
+      </w:r>
+      <w:r>
+        <w:t>as RCs.</w:t>
+      </w:r>
+    </w:p>
+    <w:p>
+      <w:r>
+        <w:t xml:space="preserve">É comum </w:t>
+      </w:r>
+      <w:r>
+        <w:t xml:space="preserve">a realização de estimativas </w:t>
       </w:r>
       <w:r>
         <w:t xml:space="preserve">e compras </w:t>
@@ -4739,7 +4905,10 @@
         <w:t xml:space="preserve"> </w:t>
       </w:r>
       <w:r>
-        <w:t>nem das quantidades extras para novas obras, que utilizavam</w:t>
+        <w:t>nem das quantidades extras para novas obras, que utiliza</w:t>
+      </w:r>
+      <w:r>
+        <w:t>m</w:t>
       </w:r>
       <w:r>
         <w:t xml:space="preserve"> o material de estoque</w:t>
@@ -4753,31 +4922,50 @@
     </w:p>
     <w:p>
       <w:r>
-        <w:t xml:space="preserve">Na época havia mais de 1400 itens armazenados e distribuídos pelo setor de </w:t>
-      </w:r>
-      <w:r>
-        <w:t>E</w:t>
-      </w:r>
-      <w:r>
-        <w:t>stoque</w:t>
-      </w:r>
-      <w:r>
-        <w:t xml:space="preserve">, sendo que </w:t>
-      </w:r>
-      <w:r>
-        <w:t>j</w:t>
-      </w:r>
-      <w:r>
-        <w:t>á havia a necessidade de redução destes itens para menos de 1000</w:t>
-      </w:r>
-      <w:r>
-        <w:t xml:space="preserve">. Porém com a dificuldade em </w:t>
-      </w:r>
-      <w:r>
-        <w:t>controlar estes itens</w:t>
-      </w:r>
-      <w:r>
-        <w:t xml:space="preserve"> era comum a realização de compra, mantendo um saldo indesejado em estoque </w:t>
+        <w:t>O estoque apresenta cadastro com 1</w:t>
+      </w:r>
+      <w:r>
+        <w:t xml:space="preserve">400 itens </w:t>
+      </w:r>
+      <w:r>
+        <w:t xml:space="preserve">que são </w:t>
+      </w:r>
+      <w:r>
+        <w:t>armazenados e distribuídos</w:t>
+      </w:r>
+      <w:r>
+        <w:t xml:space="preserve">, </w:t>
+      </w:r>
+      <w:r>
+        <w:t xml:space="preserve">mas há uma </w:t>
+      </w:r>
+      <w:r>
+        <w:t xml:space="preserve">necessidade </w:t>
+      </w:r>
+      <w:r>
+        <w:t xml:space="preserve">do DS </w:t>
+      </w:r>
+      <w:r>
+        <w:t>de redução destes itens para menos de 1000</w:t>
+      </w:r>
+      <w:r>
+        <w:t xml:space="preserve">. Porém com a </w:t>
+      </w:r>
+      <w:r>
+        <w:lastRenderedPageBreak/>
+        <w:t xml:space="preserve">dificuldade em </w:t>
+      </w:r>
+      <w:r>
+        <w:t>gerenciar os itens que devem ser excluídos é</w:t>
+      </w:r>
+      <w:r>
+        <w:t xml:space="preserve"> comum a realização </w:t>
+      </w:r>
+      <w:r>
+        <w:t xml:space="preserve">indevida </w:t>
+      </w:r>
+      <w:r>
+        <w:t xml:space="preserve">de compra, mantendo um saldo indesejado em estoque </w:t>
       </w:r>
       <w:r>
         <w:t>de itens obsoletos</w:t>
@@ -4791,23 +4979,34 @@
     </w:p>
     <w:p>
       <w:r>
-        <w:lastRenderedPageBreak/>
         <w:t xml:space="preserve">Somado a </w:t>
       </w:r>
       <w:r>
         <w:t xml:space="preserve">estes </w:t>
       </w:r>
       <w:r>
-        <w:t>problemas ainda havia a necessidade de treinar detalhadamente todo novo servidor que entrasse na área</w:t>
+        <w:t>problemas ainda h</w:t>
+      </w:r>
+      <w:r>
+        <w:t>á</w:t>
+      </w:r>
+      <w:r>
+        <w:t xml:space="preserve"> a necessidade de treinar detalhadamente todo novo servidor que entr</w:t>
+      </w:r>
+      <w:r>
+        <w:t>e</w:t>
+      </w:r>
+      <w:r>
+        <w:t xml:space="preserve"> na área</w:t>
       </w:r>
       <w:r>
         <w:t>,</w:t>
       </w:r>
       <w:r>
-        <w:t xml:space="preserve"> o que acarretava mais </w:t>
-      </w:r>
-      <w:r>
-        <w:t>acúmulo</w:t>
+        <w:t xml:space="preserve"> o que acarreta </w:t>
+      </w:r>
+      <w:r>
+        <w:t>aumento</w:t>
       </w:r>
       <w:r>
         <w:t xml:space="preserve"> de atividades até que </w:t>
@@ -4816,7 +5015,19 @@
         <w:t>o recém-</w:t>
       </w:r>
       <w:r>
-        <w:t xml:space="preserve">admitido conseguisse gerar </w:t>
+        <w:t>admitido cons</w:t>
+      </w:r>
+      <w:r>
+        <w:t>i</w:t>
+      </w:r>
+      <w:r>
+        <w:t>g</w:t>
+      </w:r>
+      <w:r>
+        <w:t>a</w:t>
+      </w:r>
+      <w:r>
+        <w:t xml:space="preserve"> gerar </w:t>
       </w:r>
       <w:r>
         <w:t>resultados</w:t>
@@ -4827,7 +5038,16 @@
     </w:p>
     <w:p>
       <w:r>
-        <w:t>Existiam dados suficientes</w:t>
+        <w:t>Os</w:t>
+      </w:r>
+      <w:r>
+        <w:t xml:space="preserve"> dados </w:t>
+      </w:r>
+      <w:r>
+        <w:t xml:space="preserve">existentes são </w:t>
+      </w:r>
+      <w:r>
+        <w:t>suficientes</w:t>
       </w:r>
       <w:r>
         <w:t xml:space="preserve"> para </w:t>
@@ -4842,7 +5062,7 @@
         <w:t xml:space="preserve">estes </w:t>
       </w:r>
       <w:r>
-        <w:t>precisavam de normalização, acesso rápido, escalabilidade, automatização de cálculos</w:t>
+        <w:t>precisam de normalização, acesso rápido, escalabilidade, automatização de cálculos</w:t>
       </w:r>
       <w:r>
         <w:t>, automatização d</w:t>
@@ -4851,7 +5071,19 @@
         <w:t>e análises e automatização de avisos.</w:t>
       </w:r>
       <w:r>
-        <w:t xml:space="preserve"> Estes dados eram obtidos do SG através de dois arquivos</w:t>
+        <w:t xml:space="preserve"> Estes dados </w:t>
+      </w:r>
+      <w:r>
+        <w:t>são</w:t>
+      </w:r>
+      <w:r>
+        <w:t xml:space="preserve"> </w:t>
+      </w:r>
+      <w:r>
+        <w:t xml:space="preserve">lidos </w:t>
+      </w:r>
+      <w:r>
+        <w:t>através de dois arquivos</w:t>
       </w:r>
       <w:r>
         <w:t xml:space="preserve"> </w:t>
@@ -4907,17 +5139,7 @@
     </w:p>
     <w:p>
       <w:r>
-        <w:t xml:space="preserve">Na Tabela 2 vemos as rotinas principais e o tempo que era dispensado para cada uma delas antes da reestruturação por </w:t>
-      </w:r>
-      <w:r>
-        <w:rPr>
-          <w:i/>
-          <w:iCs/>
-        </w:rPr>
-        <w:t>Workbooks</w:t>
-      </w:r>
-      <w:r>
-        <w:t>.</w:t>
+        <w:t>Na Tabela 2 vemos as rotinas principais e o tempo dispensado para cada uma delas.</w:t>
       </w:r>
     </w:p>
     <w:p>
@@ -5148,6 +5370,16 @@
               <w:t>Apuração de necessidade de compra para o estoque.</w:t>
             </w:r>
           </w:p>
+          <w:p>
+            <w:pPr>
+              <w:spacing w:line="240" w:lineRule="auto"/>
+              <w:ind w:firstLine="0"/>
+              <w:jc w:val="left"/>
+              <w:rPr>
+                <w:rFonts w:ascii="Times New Roman" w:hAnsi="Times New Roman"/>
+              </w:rPr>
+            </w:pPr>
+          </w:p>
         </w:tc>
         <w:tc>
           <w:tcPr>
@@ -5201,6 +5433,9 @@
           </w:tcPr>
           <w:p>
             <w:pPr>
+              <w:pBdr>
+                <w:bottom w:val="single" w:sz="6" w:space="1" w:color="auto"/>
+              </w:pBdr>
               <w:spacing w:line="240" w:lineRule="auto"/>
               <w:ind w:firstLine="0"/>
               <w:jc w:val="left"/>
@@ -5256,13 +5491,29 @@
               <w:rPr>
                 <w:rFonts w:ascii="Times New Roman" w:hAnsi="Times New Roman"/>
               </w:rPr>
-              <w:t xml:space="preserve"> sobre os quais são realizadas as análises pelos funcionários</w:t>
-            </w:r>
-            <w:r>
-              <w:rPr>
-                <w:rFonts w:ascii="Times New Roman" w:hAnsi="Times New Roman"/>
-              </w:rPr>
-              <w:t xml:space="preserve"> por leitura e inclusão manual de fórmulas nestes arquivos.</w:t>
+              <w:t xml:space="preserve"> sobre os quais são realizadas as análises </w:t>
+            </w:r>
+            <w:r>
+              <w:rPr>
+                <w:rFonts w:ascii="Times New Roman" w:hAnsi="Times New Roman"/>
+              </w:rPr>
+              <w:t>por leitura e inclusão manual de fórmulas nestes arquivos.</w:t>
+            </w:r>
+          </w:p>
+          <w:p>
+            <w:pPr>
+              <w:spacing w:line="240" w:lineRule="auto"/>
+              <w:ind w:firstLine="0"/>
+              <w:jc w:val="left"/>
+              <w:rPr>
+                <w:rFonts w:ascii="Times New Roman" w:hAnsi="Times New Roman"/>
+              </w:rPr>
+            </w:pPr>
+            <w:r>
+              <w:rPr>
+                <w:rFonts w:ascii="Times New Roman" w:hAnsi="Times New Roman"/>
+              </w:rPr>
+              <w:t>Este procedimento serve de base para a maioria das análises realizadas no DS que são tratados deste trabalho.</w:t>
             </w:r>
           </w:p>
         </w:tc>
@@ -5387,7 +5638,19 @@
               <w:rPr>
                 <w:rFonts w:ascii="Times New Roman" w:hAnsi="Times New Roman"/>
               </w:rPr>
-              <w:t>Necessário controle manual dos funcionários.</w:t>
+              <w:t xml:space="preserve">Necessário controle manual dos </w:t>
+            </w:r>
+            <w:r>
+              <w:rPr>
+                <w:rFonts w:ascii="Times New Roman" w:hAnsi="Times New Roman"/>
+              </w:rPr>
+              <w:t>analistas</w:t>
+            </w:r>
+            <w:r>
+              <w:rPr>
+                <w:rFonts w:ascii="Times New Roman" w:hAnsi="Times New Roman"/>
+              </w:rPr>
+              <w:t>.</w:t>
             </w:r>
           </w:p>
         </w:tc>
@@ -5437,6 +5700,12 @@
               <w:rPr>
                 <w:rFonts w:ascii="Times New Roman" w:hAnsi="Times New Roman"/>
               </w:rPr>
+              <w:t xml:space="preserve"> Mensal</w:t>
+            </w:r>
+            <w:r>
+              <w:rPr>
+                <w:rFonts w:ascii="Times New Roman" w:hAnsi="Times New Roman"/>
+              </w:rPr>
               <w:t>.</w:t>
             </w:r>
           </w:p>
@@ -5489,7 +5758,19 @@
               <w:rPr>
                 <w:rFonts w:ascii="Times New Roman" w:hAnsi="Times New Roman"/>
               </w:rPr>
-              <w:t>alor calculado não separa uso normal de uso esporádico que distorcem os valores, gerando compras e estimativas além do necessário.</w:t>
+              <w:t xml:space="preserve">alor calculado não separa uso normal de uso </w:t>
+            </w:r>
+            <w:r>
+              <w:rPr>
+                <w:rFonts w:ascii="Times New Roman" w:hAnsi="Times New Roman"/>
+              </w:rPr>
+              <w:t>extraordiário</w:t>
+            </w:r>
+            <w:r>
+              <w:rPr>
+                <w:rFonts w:ascii="Times New Roman" w:hAnsi="Times New Roman"/>
+              </w:rPr>
+              <w:t xml:space="preserve"> que distorcem os valores, gerando compras e estimativas além do necessário.</w:t>
             </w:r>
           </w:p>
         </w:tc>
@@ -5531,7 +5812,19 @@
               <w:rPr>
                 <w:rFonts w:ascii="Times New Roman" w:hAnsi="Times New Roman"/>
               </w:rPr>
-              <w:t>Gera retrabalhos ou trabalhos emergenciais que prejudicam as outras atividades.</w:t>
+              <w:t>Gera retrabalhos ou trabalhos emergenciais</w:t>
+            </w:r>
+            <w:r>
+              <w:rPr>
+                <w:rFonts w:ascii="Times New Roman" w:hAnsi="Times New Roman"/>
+              </w:rPr>
+              <w:t xml:space="preserve"> imprevistos</w:t>
+            </w:r>
+            <w:r>
+              <w:rPr>
+                <w:rFonts w:ascii="Times New Roman" w:hAnsi="Times New Roman"/>
+              </w:rPr>
+              <w:t>.</w:t>
             </w:r>
           </w:p>
         </w:tc>
@@ -5624,7 +5917,14 @@
               <w:rPr>
                 <w:rFonts w:ascii="Times New Roman" w:hAnsi="Times New Roman"/>
               </w:rPr>
-              <w:t xml:space="preserve">automático atrelado diretamente à média de consumo que o torna inconsistente. </w:t>
+              <w:t xml:space="preserve">automático atrelado diretamente à </w:t>
+            </w:r>
+            <w:r>
+              <w:rPr>
+                <w:rFonts w:ascii="Times New Roman" w:hAnsi="Times New Roman"/>
+              </w:rPr>
+              <w:lastRenderedPageBreak/>
+              <w:t xml:space="preserve">média de consumo que o torna inconsistente. </w:t>
             </w:r>
           </w:p>
           <w:p>
@@ -5708,7 +6008,6 @@
               <w:rPr>
                 <w:rFonts w:ascii="Times New Roman" w:hAnsi="Times New Roman"/>
               </w:rPr>
-              <w:lastRenderedPageBreak/>
               <w:t xml:space="preserve">fica muito tempo </w:t>
             </w:r>
             <w:r>
@@ -5825,19 +6124,19 @@
               <w:rPr>
                 <w:rFonts w:ascii="Times New Roman" w:hAnsi="Times New Roman"/>
               </w:rPr>
-              <w:t>Gera retrabalhos ou trabalhos emergenciais que prejudicam as outra</w:t>
-            </w:r>
-            <w:r>
-              <w:rPr>
-                <w:rFonts w:ascii="Times New Roman" w:hAnsi="Times New Roman"/>
-              </w:rPr>
-              <w:t>s</w:t>
-            </w:r>
-            <w:r>
-              <w:rPr>
-                <w:rFonts w:ascii="Times New Roman" w:hAnsi="Times New Roman"/>
-              </w:rPr>
-              <w:t xml:space="preserve"> atividades.</w:t>
+              <w:t xml:space="preserve">Gera retrabalhos ou trabalhos emergenciais </w:t>
+            </w:r>
+            <w:r>
+              <w:rPr>
+                <w:rFonts w:ascii="Times New Roman" w:hAnsi="Times New Roman"/>
+              </w:rPr>
+              <w:t>imprevistos</w:t>
+            </w:r>
+            <w:r>
+              <w:rPr>
+                <w:rFonts w:ascii="Times New Roman" w:hAnsi="Times New Roman"/>
+              </w:rPr>
+              <w:t>.</w:t>
             </w:r>
           </w:p>
         </w:tc>
@@ -5909,7 +6208,19 @@
               <w:rPr>
                 <w:rFonts w:ascii="Times New Roman" w:hAnsi="Times New Roman"/>
               </w:rPr>
-              <w:t xml:space="preserve">ompra </w:t>
+              <w:t>ompra</w:t>
+            </w:r>
+            <w:r>
+              <w:rPr>
+                <w:rFonts w:ascii="Times New Roman" w:hAnsi="Times New Roman"/>
+              </w:rPr>
+              <w:t>s</w:t>
+            </w:r>
+            <w:r>
+              <w:rPr>
+                <w:rFonts w:ascii="Times New Roman" w:hAnsi="Times New Roman"/>
+              </w:rPr>
+              <w:t xml:space="preserve"> </w:t>
             </w:r>
             <w:r>
               <w:rPr>
@@ -5966,7 +6277,19 @@
               <w:rPr>
                 <w:rFonts w:ascii="Times New Roman" w:hAnsi="Times New Roman"/>
               </w:rPr>
-              <w:t>Formulário base em branco no formato XLS</w:t>
+              <w:t>Formulário base em branco</w:t>
+            </w:r>
+            <w:r>
+              <w:rPr>
+                <w:rFonts w:ascii="Times New Roman" w:hAnsi="Times New Roman"/>
+              </w:rPr>
+              <w:t>,</w:t>
+            </w:r>
+            <w:r>
+              <w:rPr>
+                <w:rFonts w:ascii="Times New Roman" w:hAnsi="Times New Roman"/>
+              </w:rPr>
+              <w:t xml:space="preserve"> no formato XLS</w:t>
             </w:r>
             <w:r>
               <w:rPr>
@@ -5993,7 +6316,7 @@
               <w:rPr>
                 <w:rFonts w:ascii="Times New Roman" w:hAnsi="Times New Roman"/>
               </w:rPr>
-              <w:t xml:space="preserve">Através de preenchimento manual do formulário base. </w:t>
+              <w:t xml:space="preserve">Através de preenchimento manual. </w:t>
             </w:r>
           </w:p>
         </w:tc>
@@ -6094,7 +6417,19 @@
               <w:rPr>
                 <w:rFonts w:ascii="Times New Roman" w:hAnsi="Times New Roman"/>
               </w:rPr>
-              <w:t>O DL fornece uma lista com os itens e quantidades utilizados na ARP anterior (Renovações) ou uma lista somente com os itens para novas ARPs.</w:t>
+              <w:t>O DL fornece uma lista com os itens e quantidades utilizados na ARP anterior (Renovaç</w:t>
+            </w:r>
+            <w:r>
+              <w:rPr>
+                <w:rFonts w:ascii="Times New Roman" w:hAnsi="Times New Roman"/>
+              </w:rPr>
+              <w:t>ão</w:t>
+            </w:r>
+            <w:r>
+              <w:rPr>
+                <w:rFonts w:ascii="Times New Roman" w:hAnsi="Times New Roman"/>
+              </w:rPr>
+              <w:t>) ou uma lista somente com os itens para nova ARP.</w:t>
             </w:r>
           </w:p>
           <w:p>
@@ -6435,6 +6770,12 @@
               <w:rPr>
                 <w:rFonts w:ascii="Times New Roman" w:hAnsi="Times New Roman"/>
               </w:rPr>
+              <w:t xml:space="preserve">não </w:t>
+            </w:r>
+            <w:r>
+              <w:rPr>
+                <w:rFonts w:ascii="Times New Roman" w:hAnsi="Times New Roman"/>
+              </w:rPr>
               <w:t>é</w:t>
             </w:r>
             <w:r>
@@ -6447,8 +6788,58 @@
               <w:rPr>
                 <w:rFonts w:ascii="Times New Roman" w:hAnsi="Times New Roman"/>
               </w:rPr>
-              <w:t xml:space="preserve">. </w:t>
-            </w:r>
+              <w:t xml:space="preserve"> de forma ativa.</w:t>
+            </w:r>
+          </w:p>
+          <w:p>
+            <w:pPr>
+              <w:spacing w:line="240" w:lineRule="auto"/>
+              <w:ind w:firstLine="0"/>
+              <w:jc w:val="left"/>
+              <w:rPr>
+                <w:rFonts w:ascii="Times New Roman" w:hAnsi="Times New Roman"/>
+              </w:rPr>
+            </w:pPr>
+            <w:r>
+              <w:rPr>
+                <w:rFonts w:ascii="Times New Roman" w:hAnsi="Times New Roman"/>
+              </w:rPr>
+              <w:t>Se for necessário precisa</w:t>
+            </w:r>
+            <w:r>
+              <w:rPr>
+                <w:rFonts w:ascii="Times New Roman" w:hAnsi="Times New Roman"/>
+              </w:rPr>
+              <w:t xml:space="preserve"> </w:t>
+            </w:r>
+            <w:r>
+              <w:rPr>
+                <w:rFonts w:ascii="Times New Roman" w:hAnsi="Times New Roman"/>
+              </w:rPr>
+              <w:t xml:space="preserve">solicitar </w:t>
+            </w:r>
+            <w:r>
+              <w:rPr>
+                <w:rFonts w:ascii="Times New Roman" w:hAnsi="Times New Roman"/>
+              </w:rPr>
+              <w:t>relatório de compras gerado pelo DL</w:t>
+            </w:r>
+            <w:r>
+              <w:rPr>
+                <w:rFonts w:ascii="Times New Roman" w:hAnsi="Times New Roman"/>
+              </w:rPr>
+              <w:t>.</w:t>
+            </w:r>
+          </w:p>
+          <w:p>
+            <w:pPr>
+              <w:spacing w:line="240" w:lineRule="auto"/>
+              <w:ind w:firstLine="0"/>
+              <w:jc w:val="left"/>
+              <w:rPr>
+                <w:rFonts w:ascii="Times New Roman" w:hAnsi="Times New Roman"/>
+              </w:rPr>
+            </w:pPr>
           </w:p>
         </w:tc>
         <w:tc>
@@ -6486,7 +6877,13 @@
               <w:rPr>
                 <w:rFonts w:ascii="Times New Roman" w:hAnsi="Times New Roman"/>
               </w:rPr>
-              <w:t xml:space="preserve"> ser necessário solicitar o </w:t>
+              <w:t xml:space="preserve"> ser necessário </w:t>
+            </w:r>
+            <w:r>
+              <w:rPr>
+                <w:rFonts w:ascii="Times New Roman" w:hAnsi="Times New Roman"/>
+              </w:rPr>
+              <w:t xml:space="preserve">aguardar o </w:t>
             </w:r>
             <w:r>
               <w:rPr>
@@ -6498,19 +6895,13 @@
               <w:rPr>
                 <w:rFonts w:ascii="Times New Roman" w:hAnsi="Times New Roman"/>
               </w:rPr>
-              <w:t xml:space="preserve">que é gerado </w:t>
-            </w:r>
-            <w:r>
-              <w:rPr>
-                <w:rFonts w:ascii="Times New Roman" w:hAnsi="Times New Roman"/>
-              </w:rPr>
-              <w:t>p</w:t>
-            </w:r>
-            <w:r>
-              <w:rPr>
-                <w:rFonts w:ascii="Times New Roman" w:hAnsi="Times New Roman"/>
-              </w:rPr>
-              <w:t>elo DL</w:t>
+              <w:t>d</w:t>
+            </w:r>
+            <w:r>
+              <w:rPr>
+                <w:rFonts w:ascii="Times New Roman" w:hAnsi="Times New Roman"/>
+              </w:rPr>
+              <w:t>o DL</w:t>
             </w:r>
             <w:r>
               <w:rPr>
@@ -6539,13 +6930,7 @@
               <w:rPr>
                 <w:rFonts w:ascii="Times New Roman" w:hAnsi="Times New Roman"/>
               </w:rPr>
-              <w:t>Controle de s</w:t>
-            </w:r>
-            <w:r>
-              <w:rPr>
-                <w:rFonts w:ascii="Times New Roman" w:hAnsi="Times New Roman"/>
-              </w:rPr>
-              <w:t>aldo em ARP utilizado indevidamente por outras secretarias.</w:t>
+              <w:t>Controle de saldo em ARP utilizado indevidamente por outras secretarias.</w:t>
             </w:r>
           </w:p>
         </w:tc>
@@ -6589,13 +6974,7 @@
               <w:rPr>
                 <w:rFonts w:ascii="Times New Roman" w:hAnsi="Times New Roman"/>
               </w:rPr>
-              <w:t>Idem ao anterior</w:t>
-            </w:r>
-            <w:r>
-              <w:rPr>
-                <w:rFonts w:ascii="Times New Roman" w:hAnsi="Times New Roman"/>
-              </w:rPr>
-              <w:t>;</w:t>
+              <w:t>O controle manual é ineficaz;</w:t>
             </w:r>
           </w:p>
           <w:p>
@@ -6616,149 +6995,13 @@
               <w:rPr>
                 <w:rFonts w:ascii="Times New Roman" w:hAnsi="Times New Roman"/>
               </w:rPr>
-              <w:t>Problema detectado somente no momento de gerar RCs.</w:t>
-            </w:r>
-            <w:r>
-              <w:rPr>
-                <w:rFonts w:ascii="Times New Roman" w:hAnsi="Times New Roman"/>
-              </w:rPr>
-              <w:t xml:space="preserve"> Geralmente o uso indevido já está consolidado e não pode ser desfeito.</w:t>
-            </w:r>
-          </w:p>
-        </w:tc>
-        <w:tc>
-          <w:tcPr>
-            <w:tcW w:w="2606" w:type="dxa"/>
-          </w:tcPr>
-          <w:p>
-            <w:pPr>
-              <w:spacing w:line="240" w:lineRule="auto"/>
-              <w:ind w:firstLine="0"/>
-              <w:jc w:val="left"/>
-              <w:rPr>
-                <w:rFonts w:ascii="Times New Roman" w:hAnsi="Times New Roman"/>
-              </w:rPr>
-            </w:pPr>
-            <w:r>
-              <w:rPr>
-                <w:rFonts w:ascii="Times New Roman" w:hAnsi="Times New Roman"/>
-              </w:rPr>
-              <w:t>Este tipo de controle não é realizado.</w:t>
-            </w:r>
-          </w:p>
-        </w:tc>
-        <w:tc>
-          <w:tcPr>
-            <w:tcW w:w="2038" w:type="dxa"/>
-          </w:tcPr>
-          <w:p>
-            <w:pPr>
-              <w:spacing w:line="240" w:lineRule="auto"/>
-              <w:ind w:firstLine="0"/>
-              <w:jc w:val="left"/>
-              <w:rPr>
-                <w:rFonts w:ascii="Times New Roman" w:hAnsi="Times New Roman"/>
-              </w:rPr>
-            </w:pPr>
-            <w:r>
-              <w:rPr>
-                <w:rFonts w:ascii="Times New Roman" w:hAnsi="Times New Roman"/>
-              </w:rPr>
-              <w:t>Alguns dias</w:t>
-            </w:r>
-            <w:r>
-              <w:rPr>
-                <w:rFonts w:ascii="Times New Roman" w:hAnsi="Times New Roman"/>
-              </w:rPr>
-              <w:t>, por</w:t>
-            </w:r>
-            <w:r>
-              <w:rPr>
-                <w:rFonts w:ascii="Times New Roman" w:hAnsi="Times New Roman"/>
-              </w:rPr>
-              <w:t xml:space="preserve"> ser necessário solicitar o relatório de compras que é gerado pelo DL</w:t>
-            </w:r>
-            <w:r>
-              <w:rPr>
-                <w:rFonts w:ascii="Times New Roman" w:hAnsi="Times New Roman"/>
-              </w:rPr>
-              <w:t>.</w:t>
-            </w:r>
-            <w:r>
-              <w:rPr>
-                <w:rFonts w:ascii="Times New Roman" w:hAnsi="Times New Roman"/>
-              </w:rPr>
-              <w:br/>
-              <w:t>Geralmente não se consegue reverter.</w:t>
-            </w:r>
-          </w:p>
-        </w:tc>
-      </w:tr>
-      <w:tr>
-        <w:tc>
-          <w:tcPr>
-            <w:tcW w:w="1951" w:type="dxa"/>
-          </w:tcPr>
-          <w:p>
-            <w:pPr>
-              <w:spacing w:line="240" w:lineRule="auto"/>
-              <w:ind w:firstLine="0"/>
-              <w:jc w:val="left"/>
-              <w:rPr>
-                <w:rFonts w:ascii="Times New Roman" w:hAnsi="Times New Roman"/>
-              </w:rPr>
-            </w:pPr>
-            <w:r>
-              <w:rPr>
-                <w:rFonts w:ascii="Times New Roman" w:hAnsi="Times New Roman"/>
-              </w:rPr>
-              <w:t>Controle de saldo</w:t>
-            </w:r>
-            <w:r>
-              <w:rPr>
-                <w:rFonts w:ascii="Times New Roman" w:hAnsi="Times New Roman"/>
-              </w:rPr>
-              <w:t xml:space="preserve"> em ARP </w:t>
-            </w:r>
-            <w:r>
-              <w:rPr>
-                <w:rFonts w:ascii="Times New Roman" w:hAnsi="Times New Roman"/>
-              </w:rPr>
-              <w:t xml:space="preserve">utilizado por outras secretarias com autorização da </w:t>
-            </w:r>
-            <w:r>
-              <w:rPr>
-                <w:rFonts w:ascii="Times New Roman" w:hAnsi="Times New Roman"/>
-              </w:rPr>
-              <w:t>SecEd</w:t>
-            </w:r>
-            <w:r>
-              <w:rPr>
-                <w:rFonts w:ascii="Times New Roman" w:hAnsi="Times New Roman"/>
-              </w:rPr>
-              <w:t>.</w:t>
-            </w:r>
-          </w:p>
-        </w:tc>
-        <w:tc>
-          <w:tcPr>
-            <w:tcW w:w="2693" w:type="dxa"/>
-          </w:tcPr>
-          <w:p>
-            <w:pPr>
-              <w:spacing w:line="240" w:lineRule="auto"/>
-              <w:ind w:firstLine="0"/>
-              <w:rPr>
-                <w:rFonts w:ascii="Times New Roman" w:hAnsi="Times New Roman"/>
-                <w:u w:val="single"/>
-              </w:rPr>
-            </w:pPr>
-            <w:r>
-              <w:rPr>
-                <w:rFonts w:ascii="Times New Roman" w:hAnsi="Times New Roman"/>
-                <w:u w:val="single"/>
-              </w:rPr>
-              <w:t>Não atende</w:t>
+              <w:t>Tempo de análise muito elevado</w:t>
+            </w:r>
+            <w:r>
+              <w:rPr>
+                <w:rFonts w:ascii="Times New Roman" w:hAnsi="Times New Roman"/>
+              </w:rPr>
+              <w:t>;</w:t>
             </w:r>
           </w:p>
           <w:p>
@@ -6779,164 +7022,13 @@
               <w:rPr>
                 <w:rFonts w:ascii="Times New Roman" w:hAnsi="Times New Roman"/>
               </w:rPr>
-              <w:t>Idem ao antepenúltimo.</w:t>
-            </w:r>
-          </w:p>
-          <w:p>
-            <w:pPr>
-              <w:spacing w:line="240" w:lineRule="auto"/>
-              <w:ind w:firstLine="0"/>
-              <w:rPr>
-                <w:rFonts w:ascii="Times New Roman" w:hAnsi="Times New Roman"/>
-              </w:rPr>
-            </w:pPr>
-          </w:p>
-        </w:tc>
-        <w:tc>
-          <w:tcPr>
-            <w:tcW w:w="2606" w:type="dxa"/>
-          </w:tcPr>
-          <w:p>
-            <w:pPr>
-              <w:spacing w:line="240" w:lineRule="auto"/>
-              <w:ind w:firstLine="0"/>
-              <w:rPr>
-                <w:rFonts w:ascii="Times New Roman" w:hAnsi="Times New Roman"/>
-              </w:rPr>
-            </w:pPr>
-            <w:r>
-              <w:rPr>
-                <w:rFonts w:ascii="Times New Roman" w:hAnsi="Times New Roman"/>
-              </w:rPr>
-              <w:t>Este tipo de controle não é realizado.</w:t>
-            </w:r>
-          </w:p>
-        </w:tc>
-        <w:tc>
-          <w:tcPr>
-            <w:tcW w:w="2038" w:type="dxa"/>
-          </w:tcPr>
-          <w:p>
-            <w:pPr>
-              <w:spacing w:line="240" w:lineRule="auto"/>
-              <w:ind w:firstLine="0"/>
-              <w:rPr>
-                <w:rFonts w:ascii="Times New Roman" w:hAnsi="Times New Roman"/>
-              </w:rPr>
-            </w:pPr>
-            <w:r>
-              <w:rPr>
-                <w:rFonts w:ascii="Times New Roman" w:hAnsi="Times New Roman"/>
-              </w:rPr>
-              <w:t>Não era realizado.</w:t>
-            </w:r>
-          </w:p>
-        </w:tc>
-      </w:tr>
-      <w:tr>
-        <w:tc>
-          <w:tcPr>
-            <w:tcW w:w="1951" w:type="dxa"/>
-          </w:tcPr>
-          <w:p>
-            <w:pPr>
-              <w:spacing w:line="240" w:lineRule="auto"/>
-              <w:ind w:firstLine="0"/>
-              <w:jc w:val="left"/>
-              <w:rPr>
-                <w:rFonts w:ascii="Times New Roman" w:hAnsi="Times New Roman"/>
-              </w:rPr>
-            </w:pPr>
-            <w:r>
-              <w:rPr>
-                <w:rFonts w:ascii="Times New Roman" w:hAnsi="Times New Roman"/>
-              </w:rPr>
-              <w:t>N</w:t>
-            </w:r>
-            <w:r>
-              <w:rPr>
-                <w:rFonts w:ascii="Times New Roman" w:hAnsi="Times New Roman"/>
-              </w:rPr>
-              <w:t>otificação</w:t>
-            </w:r>
-            <w:r>
-              <w:rPr>
-                <w:rFonts w:ascii="Times New Roman" w:hAnsi="Times New Roman"/>
-              </w:rPr>
-              <w:t xml:space="preserve"> de disponibilidade</w:t>
-            </w:r>
-            <w:r>
-              <w:rPr>
-                <w:rFonts w:ascii="Times New Roman" w:hAnsi="Times New Roman"/>
-              </w:rPr>
-              <w:t xml:space="preserve"> </w:t>
-            </w:r>
-            <w:r>
-              <w:rPr>
-                <w:rFonts w:ascii="Times New Roman" w:hAnsi="Times New Roman"/>
-              </w:rPr>
-              <w:lastRenderedPageBreak/>
-              <w:t>de</w:t>
-            </w:r>
-            <w:r>
-              <w:rPr>
-                <w:rFonts w:ascii="Times New Roman" w:hAnsi="Times New Roman"/>
-              </w:rPr>
-              <w:t xml:space="preserve"> nova</w:t>
-            </w:r>
-            <w:r>
-              <w:rPr>
-                <w:rFonts w:ascii="Times New Roman" w:hAnsi="Times New Roman"/>
-              </w:rPr>
-              <w:t xml:space="preserve"> ARP para </w:t>
-            </w:r>
-            <w:r>
-              <w:rPr>
-                <w:rFonts w:ascii="Times New Roman" w:hAnsi="Times New Roman"/>
-              </w:rPr>
-              <w:t xml:space="preserve">a realização das </w:t>
-            </w:r>
-            <w:r>
-              <w:rPr>
-                <w:rFonts w:ascii="Times New Roman" w:hAnsi="Times New Roman"/>
-              </w:rPr>
-              <w:t>compra</w:t>
-            </w:r>
-            <w:r>
-              <w:rPr>
-                <w:rFonts w:ascii="Times New Roman" w:hAnsi="Times New Roman"/>
-              </w:rPr>
-              <w:t>s</w:t>
-            </w:r>
-            <w:r>
-              <w:rPr>
-                <w:rFonts w:ascii="Times New Roman" w:hAnsi="Times New Roman"/>
-              </w:rPr>
-              <w:t>.</w:t>
-            </w:r>
-          </w:p>
-        </w:tc>
-        <w:tc>
-          <w:tcPr>
-            <w:tcW w:w="2693" w:type="dxa"/>
-          </w:tcPr>
-          <w:p>
-            <w:pPr>
-              <w:spacing w:line="240" w:lineRule="auto"/>
-              <w:ind w:firstLine="0"/>
-              <w:jc w:val="left"/>
-              <w:rPr>
-                <w:rFonts w:ascii="Times New Roman" w:hAnsi="Times New Roman"/>
-                <w:u w:val="single"/>
-              </w:rPr>
-            </w:pPr>
-            <w:r>
-              <w:rPr>
-                <w:rFonts w:ascii="Times New Roman" w:hAnsi="Times New Roman"/>
-                <w:u w:val="single"/>
-              </w:rPr>
-              <w:lastRenderedPageBreak/>
-              <w:t>Parcial</w:t>
+              <w:t>Inviabilidade de realizar monitoramento</w:t>
+            </w:r>
+            <w:r>
+              <w:rPr>
+                <w:rFonts w:ascii="Times New Roman" w:hAnsi="Times New Roman"/>
+              </w:rPr>
+              <w:t>;</w:t>
             </w:r>
           </w:p>
           <w:p>
@@ -6957,14 +7049,14 @@
               <w:rPr>
                 <w:rFonts w:ascii="Times New Roman" w:hAnsi="Times New Roman"/>
               </w:rPr>
-              <w:t xml:space="preserve">Sem destaque para </w:t>
+              <w:t xml:space="preserve">A detecção ocorre somente no momento de </w:t>
             </w:r>
             <w:r>
               <w:rPr>
                 <w:rFonts w:ascii="Times New Roman" w:hAnsi="Times New Roman"/>
               </w:rPr>
               <w:lastRenderedPageBreak/>
-              <w:t>novas ARPs.</w:t>
+              <w:t>gerar RCs quando, geralmente, o uso indevido já está consolidado e não pode ser desfeito.</w:t>
             </w:r>
           </w:p>
         </w:tc>
@@ -6986,32 +7078,23 @@
                 <w:rFonts w:ascii="Times New Roman" w:hAnsi="Times New Roman"/>
               </w:rPr>
               <w:lastRenderedPageBreak/>
-              <w:t xml:space="preserve">Utiliza-se </w:t>
-            </w:r>
-            <w:r>
-              <w:rPr>
-                <w:rFonts w:ascii="Times New Roman" w:hAnsi="Times New Roman"/>
-              </w:rPr>
-              <w:t xml:space="preserve">a </w:t>
-            </w:r>
-            <w:r>
-              <w:rPr>
-                <w:rFonts w:ascii="Times New Roman" w:hAnsi="Times New Roman"/>
-              </w:rPr>
-              <w:t>AED-S</w:t>
-            </w:r>
-            <w:r>
-              <w:rPr>
-                <w:rFonts w:ascii="Times New Roman" w:hAnsi="Times New Roman"/>
-              </w:rPr>
-              <w:t xml:space="preserve"> para conferir as ARPs que </w:t>
-            </w:r>
-            <w:r>
-              <w:rPr>
-                <w:rFonts w:ascii="Times New Roman" w:hAnsi="Times New Roman"/>
-              </w:rPr>
-              <w:lastRenderedPageBreak/>
-              <w:t>estão disponíveis para cada item, dependendo da memória e capacidade de percepção dos analistas.</w:t>
+              <w:t>Este tipo de controle não é realizado de forma ativa.</w:t>
+            </w:r>
+          </w:p>
+          <w:p>
+            <w:pPr>
+              <w:spacing w:line="240" w:lineRule="auto"/>
+              <w:ind w:firstLine="0"/>
+              <w:jc w:val="left"/>
+              <w:rPr>
+                <w:rFonts w:ascii="Times New Roman" w:hAnsi="Times New Roman"/>
+              </w:rPr>
+            </w:pPr>
+            <w:r>
+              <w:rPr>
+                <w:rFonts w:ascii="Times New Roman" w:hAnsi="Times New Roman"/>
+              </w:rPr>
+              <w:t>Se for necessário precisa solicitar relatório de compras gerado pelo DL.</w:t>
             </w:r>
           </w:p>
         </w:tc>
@@ -7032,15 +7115,25 @@
               <w:rPr>
                 <w:rFonts w:ascii="Times New Roman" w:hAnsi="Times New Roman"/>
               </w:rPr>
-              <w:lastRenderedPageBreak/>
-              <w:t xml:space="preserve">A leitura do AED-S é rápida, mas a </w:t>
-            </w:r>
-            <w:r>
-              <w:rPr>
-                <w:rFonts w:ascii="Times New Roman" w:hAnsi="Times New Roman"/>
-              </w:rPr>
-              <w:lastRenderedPageBreak/>
-              <w:t>percepção de existência de novas ARPs só ocorre quando há monitoramento específico de itens com saldos críticos.</w:t>
+              <w:t>Alguns dias</w:t>
+            </w:r>
+            <w:r>
+              <w:rPr>
+                <w:rFonts w:ascii="Times New Roman" w:hAnsi="Times New Roman"/>
+              </w:rPr>
+              <w:t>, por</w:t>
+            </w:r>
+            <w:r>
+              <w:rPr>
+                <w:rFonts w:ascii="Times New Roman" w:hAnsi="Times New Roman"/>
+              </w:rPr>
+              <w:t xml:space="preserve"> ser necessário aguardar o relatório de compras do DL</w:t>
+            </w:r>
+            <w:r>
+              <w:rPr>
+                <w:rFonts w:ascii="Times New Roman" w:hAnsi="Times New Roman"/>
+              </w:rPr>
+              <w:t>.</w:t>
             </w:r>
           </w:p>
         </w:tc>
@@ -7063,8 +7156,19 @@
               <w:rPr>
                 <w:rFonts w:ascii="Times New Roman" w:hAnsi="Times New Roman"/>
               </w:rPr>
-              <w:lastRenderedPageBreak/>
-              <w:t>Estimativa de compra para o Cronograma Quadrimestral.</w:t>
+              <w:t>Controle de saldo</w:t>
+            </w:r>
+            <w:r>
+              <w:rPr>
+                <w:rFonts w:ascii="Times New Roman" w:hAnsi="Times New Roman"/>
+              </w:rPr>
+              <w:t xml:space="preserve"> em ARP </w:t>
+            </w:r>
+            <w:r>
+              <w:rPr>
+                <w:rFonts w:ascii="Times New Roman" w:hAnsi="Times New Roman"/>
+              </w:rPr>
+              <w:t>utilizado por outras secretarias com autorização da SecEd.</w:t>
             </w:r>
           </w:p>
         </w:tc>
@@ -7087,7 +7191,7 @@
                 <w:rFonts w:ascii="Times New Roman" w:hAnsi="Times New Roman"/>
                 <w:u w:val="single"/>
               </w:rPr>
-              <w:t>Parcial</w:t>
+              <w:t>Não atende</w:t>
             </w:r>
           </w:p>
           <w:p>
@@ -7108,7 +7212,7 @@
               <w:rPr>
                 <w:rFonts w:ascii="Times New Roman" w:hAnsi="Times New Roman"/>
               </w:rPr>
-              <w:t>Não há distinção de consumo normal do extraordinário;</w:t>
+              <w:t>O controle manual é ineficaz;</w:t>
             </w:r>
           </w:p>
           <w:p>
@@ -7129,8 +7233,38 @@
               <w:rPr>
                 <w:rFonts w:ascii="Times New Roman" w:hAnsi="Times New Roman"/>
               </w:rPr>
-              <w:t>Dados extraordinários são utilizados como cálculo de média de uso normal.</w:t>
-            </w:r>
+              <w:t>Tempo de análise muito elevado</w:t>
+            </w:r>
+            <w:r>
+              <w:rPr>
+                <w:rFonts w:ascii="Times New Roman" w:hAnsi="Times New Roman"/>
+              </w:rPr>
+              <w:t>;</w:t>
+            </w:r>
+          </w:p>
+          <w:p>
+            <w:pPr>
+              <w:spacing w:line="240" w:lineRule="auto"/>
+              <w:ind w:firstLine="0"/>
+              <w:rPr>
+                <w:rFonts w:ascii="Times New Roman" w:hAnsi="Times New Roman"/>
+              </w:rPr>
+            </w:pPr>
+            <w:r>
+              <w:rPr>
+                <w:rFonts w:ascii="Times New Roman" w:hAnsi="Times New Roman"/>
+              </w:rPr>
+              <w:t>Inviabilidade de realizar monitoramento.</w:t>
+            </w:r>
+          </w:p>
+          <w:p>
+            <w:pPr>
+              <w:spacing w:line="240" w:lineRule="auto"/>
+              <w:ind w:firstLine="0"/>
+              <w:rPr>
+                <w:rFonts w:ascii="Times New Roman" w:hAnsi="Times New Roman"/>
+              </w:rPr>
+            </w:pPr>
           </w:p>
         </w:tc>
         <w:tc>
@@ -7141,40 +7275,15 @@
             <w:pPr>
               <w:spacing w:line="240" w:lineRule="auto"/>
               <w:ind w:firstLine="0"/>
-              <w:jc w:val="left"/>
-              <w:rPr>
-                <w:rFonts w:ascii="Times New Roman" w:hAnsi="Times New Roman"/>
-              </w:rPr>
-            </w:pPr>
-            <w:r>
-              <w:rPr>
-                <w:rFonts w:ascii="Times New Roman" w:hAnsi="Times New Roman"/>
-              </w:rPr>
-              <w:t>Utiliza-se o AED-S e o AED-C</w:t>
-            </w:r>
-            <w:r>
-              <w:rPr>
-                <w:rFonts w:ascii="Times New Roman" w:hAnsi="Times New Roman"/>
-              </w:rPr>
-              <w:t>M</w:t>
-            </w:r>
-            <w:r>
-              <w:rPr>
-                <w:rFonts w:ascii="Times New Roman" w:hAnsi="Times New Roman"/>
-              </w:rPr>
-              <w:t xml:space="preserve"> sobre os quais são realizadas as análises pelos funcionários por leitura e inclusão manual de fórmulas nestes</w:t>
-            </w:r>
-            <w:r>
-              <w:rPr>
-                <w:rFonts w:ascii="Times New Roman" w:hAnsi="Times New Roman"/>
-              </w:rPr>
-              <w:t>.</w:t>
-            </w:r>
-            <w:r>
-              <w:rPr>
-                <w:rFonts w:ascii="Times New Roman" w:hAnsi="Times New Roman"/>
-              </w:rPr>
-              <w:t xml:space="preserve"> A análise é feita para itens fora de ARP.</w:t>
+              <w:rPr>
+                <w:rFonts w:ascii="Times New Roman" w:hAnsi="Times New Roman"/>
+              </w:rPr>
+            </w:pPr>
+            <w:r>
+              <w:rPr>
+                <w:rFonts w:ascii="Times New Roman" w:hAnsi="Times New Roman"/>
+              </w:rPr>
+              <w:t>Este tipo de controle não é realizado.</w:t>
             </w:r>
           </w:p>
         </w:tc>
@@ -7186,29 +7295,10 @@
             <w:pPr>
               <w:spacing w:line="240" w:lineRule="auto"/>
               <w:ind w:firstLine="0"/>
-              <w:jc w:val="left"/>
-              <w:rPr>
-                <w:rFonts w:ascii="Times New Roman" w:hAnsi="Times New Roman"/>
-              </w:rPr>
-            </w:pPr>
-            <w:r>
-              <w:rPr>
-                <w:rFonts w:ascii="Times New Roman" w:hAnsi="Times New Roman"/>
-              </w:rPr>
-              <w:t>Um mês</w:t>
-            </w:r>
-            <w:r>
-              <w:rPr>
-                <w:rFonts w:ascii="Times New Roman" w:hAnsi="Times New Roman"/>
-              </w:rPr>
-              <w:t xml:space="preserve">. Poderia ser em menos tempo, mas com </w:t>
-            </w:r>
-            <w:r>
-              <w:rPr>
-                <w:rFonts w:ascii="Times New Roman" w:hAnsi="Times New Roman"/>
-              </w:rPr>
-              <w:t>necessidade de horas extras por toda a equipe.</w:t>
-            </w:r>
+              <w:rPr>
+                <w:rFonts w:ascii="Times New Roman" w:hAnsi="Times New Roman"/>
+              </w:rPr>
+            </w:pPr>
           </w:p>
         </w:tc>
       </w:tr>
@@ -7230,19 +7320,55 @@
               <w:rPr>
                 <w:rFonts w:ascii="Times New Roman" w:hAnsi="Times New Roman"/>
               </w:rPr>
-              <w:t>Controle</w:t>
-            </w:r>
-            <w:r>
-              <w:rPr>
-                <w:rFonts w:ascii="Times New Roman" w:hAnsi="Times New Roman"/>
-              </w:rPr>
-              <w:t xml:space="preserve"> quantidades já compradas em</w:t>
-            </w:r>
-            <w:r>
-              <w:rPr>
-                <w:rFonts w:ascii="Times New Roman" w:hAnsi="Times New Roman"/>
-              </w:rPr>
-              <w:t xml:space="preserve"> Pedidos em trânsito</w:t>
+              <w:t>N</w:t>
+            </w:r>
+            <w:r>
+              <w:rPr>
+                <w:rFonts w:ascii="Times New Roman" w:hAnsi="Times New Roman"/>
+              </w:rPr>
+              <w:t>otificação</w:t>
+            </w:r>
+            <w:r>
+              <w:rPr>
+                <w:rFonts w:ascii="Times New Roman" w:hAnsi="Times New Roman"/>
+              </w:rPr>
+              <w:t xml:space="preserve"> de disponibilidade</w:t>
+            </w:r>
+            <w:r>
+              <w:rPr>
+                <w:rFonts w:ascii="Times New Roman" w:hAnsi="Times New Roman"/>
+              </w:rPr>
+              <w:t xml:space="preserve"> de</w:t>
+            </w:r>
+            <w:r>
+              <w:rPr>
+                <w:rFonts w:ascii="Times New Roman" w:hAnsi="Times New Roman"/>
+              </w:rPr>
+              <w:t xml:space="preserve"> nova</w:t>
+            </w:r>
+            <w:r>
+              <w:rPr>
+                <w:rFonts w:ascii="Times New Roman" w:hAnsi="Times New Roman"/>
+              </w:rPr>
+              <w:t xml:space="preserve"> ARP para </w:t>
+            </w:r>
+            <w:r>
+              <w:rPr>
+                <w:rFonts w:ascii="Times New Roman" w:hAnsi="Times New Roman"/>
+              </w:rPr>
+              <w:t xml:space="preserve">a realização das </w:t>
+            </w:r>
+            <w:r>
+              <w:rPr>
+                <w:rFonts w:ascii="Times New Roman" w:hAnsi="Times New Roman"/>
+              </w:rPr>
+              <w:t>compra</w:t>
+            </w:r>
+            <w:r>
+              <w:rPr>
+                <w:rFonts w:ascii="Times New Roman" w:hAnsi="Times New Roman"/>
+              </w:rPr>
+              <w:t>s</w:t>
             </w:r>
             <w:r>
               <w:rPr>
@@ -7271,7 +7397,7 @@
                 <w:rFonts w:ascii="Times New Roman" w:hAnsi="Times New Roman"/>
                 <w:u w:val="single"/>
               </w:rPr>
-              <w:t>Não atende</w:t>
+              <w:t>Parcial</w:t>
             </w:r>
           </w:p>
           <w:p>
@@ -7292,13 +7418,7 @@
               <w:rPr>
                 <w:rFonts w:ascii="Times New Roman" w:hAnsi="Times New Roman"/>
               </w:rPr>
-              <w:t>As quantidades</w:t>
-            </w:r>
-            <w:r>
-              <w:rPr>
-                <w:rFonts w:ascii="Times New Roman" w:hAnsi="Times New Roman"/>
-              </w:rPr>
-              <w:t xml:space="preserve"> em lista de pedido em trânsito não são computadas nos saldos em novas exportações.</w:t>
+              <w:t>Sem destaque para novas ARPs.</w:t>
             </w:r>
           </w:p>
         </w:tc>
@@ -7319,7 +7439,53 @@
               <w:rPr>
                 <w:rFonts w:ascii="Times New Roman" w:hAnsi="Times New Roman"/>
               </w:rPr>
-              <w:t>Utiliza-se cópia do pedido em trânsito para manter conferência manual, quando se realiza novas apurações.</w:t>
+              <w:t xml:space="preserve">Utiliza-se </w:t>
+            </w:r>
+            <w:r>
+              <w:rPr>
+                <w:rFonts w:ascii="Times New Roman" w:hAnsi="Times New Roman"/>
+              </w:rPr>
+              <w:t xml:space="preserve">a </w:t>
+            </w:r>
+            <w:r>
+              <w:rPr>
+                <w:rFonts w:ascii="Times New Roman" w:hAnsi="Times New Roman"/>
+              </w:rPr>
+              <w:t>AED-S</w:t>
+            </w:r>
+            <w:r>
+              <w:rPr>
+                <w:rFonts w:ascii="Times New Roman" w:hAnsi="Times New Roman"/>
+              </w:rPr>
+              <w:t xml:space="preserve"> para conferir as ARPs que estão disponíveis para cada item</w:t>
+            </w:r>
+            <w:r>
+              <w:rPr>
+                <w:rFonts w:ascii="Times New Roman" w:hAnsi="Times New Roman"/>
+              </w:rPr>
+              <w:t>.</w:t>
+            </w:r>
+          </w:p>
+          <w:p>
+            <w:pPr>
+              <w:spacing w:line="240" w:lineRule="auto"/>
+              <w:ind w:firstLine="0"/>
+              <w:jc w:val="left"/>
+              <w:rPr>
+                <w:rFonts w:ascii="Times New Roman" w:hAnsi="Times New Roman"/>
+              </w:rPr>
+            </w:pPr>
+            <w:r>
+              <w:rPr>
+                <w:rFonts w:ascii="Times New Roman" w:hAnsi="Times New Roman"/>
+              </w:rPr>
+              <w:t>Depende da capacidade e da organização de cada analistas</w:t>
+            </w:r>
+            <w:r>
+              <w:rPr>
+                <w:rFonts w:ascii="Times New Roman" w:hAnsi="Times New Roman"/>
+              </w:rPr>
+              <w:t>.</w:t>
             </w:r>
           </w:p>
         </w:tc>
@@ -7340,19 +7506,7 @@
               <w:rPr>
                 <w:rFonts w:ascii="Times New Roman" w:hAnsi="Times New Roman"/>
               </w:rPr>
-              <w:t>Aument</w:t>
-            </w:r>
-            <w:r>
-              <w:rPr>
-                <w:rFonts w:ascii="Times New Roman" w:hAnsi="Times New Roman"/>
-              </w:rPr>
-              <w:t>o</w:t>
-            </w:r>
-            <w:r>
-              <w:rPr>
-                <w:rFonts w:ascii="Times New Roman" w:hAnsi="Times New Roman"/>
-              </w:rPr>
-              <w:t xml:space="preserve"> da complexidade das análises.</w:t>
+              <w:t>A leitura do AED-S é rápida, mas a percepção de existência de novas ARPs só ocorre quando há monitoramento específico de itens com saldos críticos.</w:t>
             </w:r>
           </w:p>
         </w:tc>
@@ -7375,13 +7529,7 @@
               <w:rPr>
                 <w:rFonts w:ascii="Times New Roman" w:hAnsi="Times New Roman"/>
               </w:rPr>
-              <w:t>Controle de itens a serem excluídos</w:t>
-            </w:r>
-            <w:r>
-              <w:rPr>
-                <w:rFonts w:ascii="Times New Roman" w:hAnsi="Times New Roman"/>
-              </w:rPr>
-              <w:t>.</w:t>
+              <w:t>Estimativa de compra para o Cronograma Quadrimestral.</w:t>
             </w:r>
           </w:p>
         </w:tc>
@@ -7425,7 +7573,7 @@
               <w:rPr>
                 <w:rFonts w:ascii="Times New Roman" w:hAnsi="Times New Roman"/>
               </w:rPr>
-              <w:t>Não há controle de intenção de exclusão de itens;</w:t>
+              <w:t>Não há distinção de consumo normal do extraordinário;</w:t>
             </w:r>
           </w:p>
           <w:p>
@@ -7446,7 +7594,13 @@
               <w:rPr>
                 <w:rFonts w:ascii="Times New Roman" w:hAnsi="Times New Roman"/>
               </w:rPr>
-              <w:t>Somente itens com saldos zerados é que podem ser excluídos do cadastro de estoque;</w:t>
+              <w:t>Dados extraordinários são utilizados como cálculo de média de uso normal</w:t>
+            </w:r>
+            <w:r>
+              <w:rPr>
+                <w:rFonts w:ascii="Times New Roman" w:hAnsi="Times New Roman"/>
+              </w:rPr>
+              <w:t>;</w:t>
             </w:r>
           </w:p>
           <w:p>
@@ -7467,131 +7621,13 @@
               <w:rPr>
                 <w:rFonts w:ascii="Times New Roman" w:hAnsi="Times New Roman"/>
               </w:rPr>
-              <w:t>Somente o DL é que realiza as exclusões.</w:t>
-            </w:r>
-          </w:p>
-        </w:tc>
-        <w:tc>
-          <w:tcPr>
-            <w:tcW w:w="2606" w:type="dxa"/>
-          </w:tcPr>
-          <w:p>
-            <w:pPr>
-              <w:spacing w:line="240" w:lineRule="auto"/>
-              <w:ind w:firstLine="0"/>
-              <w:jc w:val="left"/>
-              <w:rPr>
-                <w:rFonts w:ascii="Times New Roman" w:hAnsi="Times New Roman"/>
-              </w:rPr>
-            </w:pPr>
-            <w:r>
-              <w:rPr>
-                <w:rFonts w:ascii="Times New Roman" w:hAnsi="Times New Roman"/>
-              </w:rPr>
-              <w:t>Anotações manuais</w:t>
-            </w:r>
-            <w:r>
-              <w:rPr>
-                <w:rFonts w:ascii="Times New Roman" w:hAnsi="Times New Roman"/>
-              </w:rPr>
-              <w:t xml:space="preserve"> para conferência no AED-S.</w:t>
-            </w:r>
-          </w:p>
-        </w:tc>
-        <w:tc>
-          <w:tcPr>
-            <w:tcW w:w="2038" w:type="dxa"/>
-          </w:tcPr>
-          <w:p>
-            <w:pPr>
-              <w:spacing w:line="240" w:lineRule="auto"/>
-              <w:ind w:firstLine="0"/>
-              <w:jc w:val="left"/>
-              <w:rPr>
-                <w:rFonts w:ascii="Times New Roman" w:hAnsi="Times New Roman"/>
-              </w:rPr>
-            </w:pPr>
-            <w:r>
-              <w:rPr>
-                <w:rFonts w:ascii="Times New Roman" w:hAnsi="Times New Roman"/>
-              </w:rPr>
-              <w:t>Aument</w:t>
-            </w:r>
-            <w:r>
-              <w:rPr>
-                <w:rFonts w:ascii="Times New Roman" w:hAnsi="Times New Roman"/>
-              </w:rPr>
-              <w:t xml:space="preserve">o </w:t>
-            </w:r>
-            <w:r>
-              <w:rPr>
-                <w:rFonts w:ascii="Times New Roman" w:hAnsi="Times New Roman"/>
-              </w:rPr>
-              <w:t xml:space="preserve"> </w:t>
-            </w:r>
-            <w:r>
-              <w:rPr>
-                <w:rFonts w:ascii="Times New Roman" w:hAnsi="Times New Roman"/>
-              </w:rPr>
-              <w:t>d</w:t>
-            </w:r>
-            <w:r>
-              <w:rPr>
-                <w:rFonts w:ascii="Times New Roman" w:hAnsi="Times New Roman"/>
-              </w:rPr>
-              <w:t>a complexidade das análises.</w:t>
-            </w:r>
-          </w:p>
-        </w:tc>
-      </w:tr>
-      <w:tr>
-        <w:tc>
-          <w:tcPr>
-            <w:tcW w:w="1951" w:type="dxa"/>
-          </w:tcPr>
-          <w:p>
-            <w:pPr>
-              <w:spacing w:line="240" w:lineRule="auto"/>
-              <w:ind w:firstLine="0"/>
-              <w:jc w:val="left"/>
-              <w:rPr>
-                <w:rFonts w:ascii="Times New Roman" w:hAnsi="Times New Roman"/>
-              </w:rPr>
-            </w:pPr>
-            <w:r>
-              <w:rPr>
-                <w:rFonts w:ascii="Times New Roman" w:hAnsi="Times New Roman"/>
-              </w:rPr>
-              <w:t>Itens a serem excluídos zerados no estoque</w:t>
-            </w:r>
-            <w:r>
-              <w:rPr>
-                <w:rFonts w:ascii="Times New Roman" w:hAnsi="Times New Roman"/>
-              </w:rPr>
-              <w:t>.</w:t>
-            </w:r>
-          </w:p>
-        </w:tc>
-        <w:tc>
-          <w:tcPr>
-            <w:tcW w:w="2693" w:type="dxa"/>
-          </w:tcPr>
-          <w:p>
-            <w:pPr>
-              <w:spacing w:line="240" w:lineRule="auto"/>
-              <w:ind w:firstLine="0"/>
-              <w:jc w:val="left"/>
-              <w:rPr>
-                <w:rFonts w:ascii="Times New Roman" w:hAnsi="Times New Roman"/>
-                <w:u w:val="single"/>
-              </w:rPr>
-            </w:pPr>
-            <w:r>
-              <w:rPr>
-                <w:rFonts w:ascii="Times New Roman" w:hAnsi="Times New Roman"/>
-                <w:u w:val="single"/>
-              </w:rPr>
-              <w:t>Não atende</w:t>
+              <w:t>Médias inconsistentes</w:t>
+            </w:r>
+            <w:r>
+              <w:rPr>
+                <w:rFonts w:ascii="Times New Roman" w:hAnsi="Times New Roman"/>
+              </w:rPr>
+              <w:t>;</w:t>
             </w:r>
           </w:p>
           <w:p>
@@ -7612,7 +7648,7 @@
               <w:rPr>
                 <w:rFonts w:ascii="Times New Roman" w:hAnsi="Times New Roman"/>
               </w:rPr>
-              <w:t>Não há controle de intenção de exclusão de itens.</w:t>
+              <w:t>Pontos de Pedido inconsistentes.</w:t>
             </w:r>
           </w:p>
         </w:tc>
@@ -7633,7 +7669,37 @@
               <w:rPr>
                 <w:rFonts w:ascii="Times New Roman" w:hAnsi="Times New Roman"/>
               </w:rPr>
-              <w:t>Anotações manuais para conferência no AED-S.</w:t>
+              <w:t>Utiliza-se o AED-S e o AED-C</w:t>
+            </w:r>
+            <w:r>
+              <w:rPr>
+                <w:rFonts w:ascii="Times New Roman" w:hAnsi="Times New Roman"/>
+              </w:rPr>
+              <w:t>M</w:t>
+            </w:r>
+            <w:r>
+              <w:rPr>
+                <w:rFonts w:ascii="Times New Roman" w:hAnsi="Times New Roman"/>
+              </w:rPr>
+              <w:t xml:space="preserve"> sobre os quais são realizadas as análises </w:t>
+            </w:r>
+            <w:r>
+              <w:rPr>
+                <w:rFonts w:ascii="Times New Roman" w:hAnsi="Times New Roman"/>
+              </w:rPr>
+              <w:t>através de</w:t>
+            </w:r>
+            <w:r>
+              <w:rPr>
+                <w:rFonts w:ascii="Times New Roman" w:hAnsi="Times New Roman"/>
+              </w:rPr>
+              <w:t xml:space="preserve"> leitura e inclusão manual de fórmulas nestes.</w:t>
+            </w:r>
+            <w:r>
+              <w:rPr>
+                <w:rFonts w:ascii="Times New Roman" w:hAnsi="Times New Roman"/>
+              </w:rPr>
+              <w:t xml:space="preserve"> A análise é feita para itens fora de ARP.</w:t>
             </w:r>
           </w:p>
         </w:tc>
@@ -7654,7 +7720,25 @@
               <w:rPr>
                 <w:rFonts w:ascii="Times New Roman" w:hAnsi="Times New Roman"/>
               </w:rPr>
-              <w:t>Aumento  da complexidade das análises.</w:t>
+              <w:t>Até um</w:t>
+            </w:r>
+            <w:r>
+              <w:rPr>
+                <w:rFonts w:ascii="Times New Roman" w:hAnsi="Times New Roman"/>
+              </w:rPr>
+              <w:t xml:space="preserve"> mês</w:t>
+            </w:r>
+            <w:r>
+              <w:rPr>
+                <w:rFonts w:ascii="Times New Roman" w:hAnsi="Times New Roman"/>
+              </w:rPr>
+              <w:t xml:space="preserve">. </w:t>
+            </w:r>
+            <w:r>
+              <w:rPr>
+                <w:rFonts w:ascii="Times New Roman" w:hAnsi="Times New Roman"/>
+              </w:rPr>
+              <w:t>A redução do tempo depende da disponibilidade de mais analistas e de liberação de horas extras.</w:t>
             </w:r>
           </w:p>
         </w:tc>
@@ -7677,7 +7761,37 @@
               <w:rPr>
                 <w:rFonts w:ascii="Times New Roman" w:hAnsi="Times New Roman"/>
               </w:rPr>
-              <w:t>Itens ativos zerados no estoque</w:t>
+              <w:t>Controle</w:t>
+            </w:r>
+            <w:r>
+              <w:rPr>
+                <w:rFonts w:ascii="Times New Roman" w:hAnsi="Times New Roman"/>
+              </w:rPr>
+              <w:t xml:space="preserve"> </w:t>
+            </w:r>
+            <w:r>
+              <w:rPr>
+                <w:rFonts w:ascii="Times New Roman" w:hAnsi="Times New Roman"/>
+              </w:rPr>
+              <w:t xml:space="preserve">de </w:t>
+            </w:r>
+            <w:r>
+              <w:rPr>
+                <w:rFonts w:ascii="Times New Roman" w:hAnsi="Times New Roman"/>
+              </w:rPr>
+              <w:t>quantidades já compradas em</w:t>
+            </w:r>
+            <w:r>
+              <w:rPr>
+                <w:rFonts w:ascii="Times New Roman" w:hAnsi="Times New Roman"/>
+              </w:rPr>
+              <w:t xml:space="preserve"> Pedidos em trânsito</w:t>
+            </w:r>
+            <w:r>
+              <w:rPr>
+                <w:rFonts w:ascii="Times New Roman" w:hAnsi="Times New Roman"/>
+              </w:rPr>
+              <w:t>.</w:t>
             </w:r>
           </w:p>
         </w:tc>
@@ -7700,7 +7814,7 @@
                 <w:rFonts w:ascii="Times New Roman" w:hAnsi="Times New Roman"/>
                 <w:u w:val="single"/>
               </w:rPr>
-              <w:t>Parcial</w:t>
+              <w:t>Não atende</w:t>
             </w:r>
           </w:p>
           <w:p>
@@ -7721,13 +7835,7 @@
               <w:rPr>
                 <w:rFonts w:ascii="Times New Roman" w:hAnsi="Times New Roman"/>
               </w:rPr>
-              <w:t>Não há diferenciação entre itens ativos e a serem excluídos</w:t>
-            </w:r>
-            <w:r>
-              <w:rPr>
-                <w:rFonts w:ascii="Times New Roman" w:hAnsi="Times New Roman"/>
-              </w:rPr>
-              <w:t xml:space="preserve"> nos itens com saldo igual a zero.</w:t>
+              <w:t>As quantidades em lista de pedido em trânsito não são computadas nos saldos em novas exportações.</w:t>
             </w:r>
           </w:p>
         </w:tc>
@@ -7748,13 +7856,13 @@
               <w:rPr>
                 <w:rFonts w:ascii="Times New Roman" w:hAnsi="Times New Roman"/>
               </w:rPr>
-              <w:t>Utiliza-se o AED-S e aplica-se filtro para itens com saldo igual a zero. É necessário desconsiderar os itens a serem excluídos através das anotações manuais.</w:t>
-            </w:r>
-            <w:r>
-              <w:rPr>
-                <w:rFonts w:ascii="Times New Roman" w:hAnsi="Times New Roman"/>
-              </w:rPr>
-              <w:t xml:space="preserve"> </w:t>
+              <w:t xml:space="preserve">Utiliza-se cópia do pedido em trânsito </w:t>
+            </w:r>
+            <w:r>
+              <w:rPr>
+                <w:rFonts w:ascii="Times New Roman" w:hAnsi="Times New Roman"/>
+              </w:rPr>
+              <w:t>que é analisado junto do AED-S.</w:t>
             </w:r>
           </w:p>
         </w:tc>
@@ -7775,7 +7883,7 @@
               <w:rPr>
                 <w:rFonts w:ascii="Times New Roman" w:hAnsi="Times New Roman"/>
               </w:rPr>
-              <w:t>Aumento  da complexidade das análises.</w:t>
+              <w:t>Aumento da complexidade das análises.</w:t>
             </w:r>
           </w:p>
         </w:tc>
@@ -7798,7 +7906,13 @@
               <w:rPr>
                 <w:rFonts w:ascii="Times New Roman" w:hAnsi="Times New Roman"/>
               </w:rPr>
-              <w:t>Textos padrões para preenchimento de RCs.</w:t>
+              <w:t>Controle de itens a serem excluídos</w:t>
+            </w:r>
+            <w:r>
+              <w:rPr>
+                <w:rFonts w:ascii="Times New Roman" w:hAnsi="Times New Roman"/>
+              </w:rPr>
+              <w:t>.</w:t>
             </w:r>
           </w:p>
         </w:tc>
@@ -7808,9 +7922,8 @@
           </w:tcPr>
           <w:p>
             <w:pPr>
-              <w:pStyle w:val="PargrafodaLista"/>
-              <w:spacing w:line="240" w:lineRule="auto"/>
-              <w:ind w:left="0" w:firstLine="0"/>
+              <w:spacing w:line="240" w:lineRule="auto"/>
+              <w:ind w:firstLine="0"/>
               <w:jc w:val="left"/>
               <w:rPr>
                 <w:rFonts w:ascii="Times New Roman" w:hAnsi="Times New Roman"/>
@@ -7822,7 +7935,7 @@
                 <w:rFonts w:ascii="Times New Roman" w:hAnsi="Times New Roman"/>
                 <w:u w:val="single"/>
               </w:rPr>
-              <w:t>Não atende</w:t>
+              <w:t>Parcial</w:t>
             </w:r>
           </w:p>
           <w:p>
@@ -7843,19 +7956,50 @@
               <w:rPr>
                 <w:rFonts w:ascii="Times New Roman" w:hAnsi="Times New Roman"/>
               </w:rPr>
-              <w:t xml:space="preserve">Necessário manter coerência e padrão </w:t>
-            </w:r>
-            <w:r>
-              <w:rPr>
-                <w:rFonts w:ascii="Times New Roman" w:hAnsi="Times New Roman"/>
-              </w:rPr>
-              <w:t xml:space="preserve">para itens </w:t>
-            </w:r>
-            <w:r>
-              <w:rPr>
-                <w:rFonts w:ascii="Times New Roman" w:hAnsi="Times New Roman"/>
-              </w:rPr>
-              <w:t>similares.</w:t>
+              <w:t>Não há controle de intenção de exclusão de itens;</w:t>
+            </w:r>
+          </w:p>
+          <w:p>
+            <w:pPr>
+              <w:pStyle w:val="PargrafodaLista"/>
+              <w:numPr>
+                <w:ilvl w:val="0"/>
+                <w:numId w:val="27"/>
+              </w:numPr>
+              <w:spacing w:line="240" w:lineRule="auto"/>
+              <w:ind w:left="0" w:firstLine="0"/>
+              <w:jc w:val="left"/>
+              <w:rPr>
+                <w:rFonts w:ascii="Times New Roman" w:hAnsi="Times New Roman"/>
+              </w:rPr>
+            </w:pPr>
+            <w:r>
+              <w:rPr>
+                <w:rFonts w:ascii="Times New Roman" w:hAnsi="Times New Roman"/>
+              </w:rPr>
+              <w:t>Somente itens com saldos zerados podem ser excluídos do cadastro de estoque;</w:t>
+            </w:r>
+          </w:p>
+          <w:p>
+            <w:pPr>
+              <w:pStyle w:val="PargrafodaLista"/>
+              <w:numPr>
+                <w:ilvl w:val="0"/>
+                <w:numId w:val="27"/>
+              </w:numPr>
+              <w:spacing w:line="240" w:lineRule="auto"/>
+              <w:ind w:left="0" w:firstLine="0"/>
+              <w:jc w:val="left"/>
+              <w:rPr>
+                <w:rFonts w:ascii="Times New Roman" w:hAnsi="Times New Roman"/>
+              </w:rPr>
+            </w:pPr>
+            <w:r>
+              <w:rPr>
+                <w:rFonts w:ascii="Times New Roman" w:hAnsi="Times New Roman"/>
+              </w:rPr>
+              <w:lastRenderedPageBreak/>
+              <w:t>Somente o DL é que realiza as exclusões.</w:t>
             </w:r>
           </w:p>
         </w:tc>
@@ -7876,13 +8020,366 @@
               <w:rPr>
                 <w:rFonts w:ascii="Times New Roman" w:hAnsi="Times New Roman"/>
               </w:rPr>
-              <w:t>Utilizam-se anotações manuais em arquivos de anotações</w:t>
+              <w:lastRenderedPageBreak/>
+              <w:t>Utiliza-se a</w:t>
+            </w:r>
+            <w:r>
+              <w:rPr>
+                <w:rFonts w:ascii="Times New Roman" w:hAnsi="Times New Roman"/>
+              </w:rPr>
+              <w:t xml:space="preserve">notações manuais </w:t>
+            </w:r>
+            <w:r>
+              <w:rPr>
+                <w:rFonts w:ascii="Times New Roman" w:hAnsi="Times New Roman"/>
+              </w:rPr>
+              <w:t>com as quais se verifica estes itens em novas análises do</w:t>
+            </w:r>
+            <w:r>
+              <w:rPr>
+                <w:rFonts w:ascii="Times New Roman" w:hAnsi="Times New Roman"/>
+              </w:rPr>
+              <w:t xml:space="preserve"> AED-S.</w:t>
+            </w:r>
+          </w:p>
+        </w:tc>
+        <w:tc>
+          <w:tcPr>
+            <w:tcW w:w="2038" w:type="dxa"/>
+          </w:tcPr>
+          <w:p>
+            <w:pPr>
+              <w:spacing w:line="240" w:lineRule="auto"/>
+              <w:ind w:firstLine="0"/>
+              <w:jc w:val="left"/>
+              <w:rPr>
+                <w:rFonts w:ascii="Times New Roman" w:hAnsi="Times New Roman"/>
+              </w:rPr>
+            </w:pPr>
+            <w:r>
+              <w:rPr>
+                <w:rFonts w:ascii="Times New Roman" w:hAnsi="Times New Roman"/>
+              </w:rPr>
+              <w:t>Aumento  da complexidade das análises.</w:t>
+            </w:r>
+          </w:p>
+        </w:tc>
+      </w:tr>
+      <w:tr>
+        <w:tc>
+          <w:tcPr>
+            <w:tcW w:w="1951" w:type="dxa"/>
+          </w:tcPr>
+          <w:p>
+            <w:pPr>
+              <w:spacing w:line="240" w:lineRule="auto"/>
+              <w:ind w:firstLine="0"/>
+              <w:jc w:val="left"/>
+              <w:rPr>
+                <w:rFonts w:ascii="Times New Roman" w:hAnsi="Times New Roman"/>
+              </w:rPr>
+            </w:pPr>
+            <w:r>
+              <w:rPr>
+                <w:rFonts w:ascii="Times New Roman" w:hAnsi="Times New Roman"/>
+              </w:rPr>
+              <w:t>Itens a serem excluídos zerados no estoque</w:t>
             </w:r>
             <w:r>
               <w:rPr>
                 <w:rFonts w:ascii="Times New Roman" w:hAnsi="Times New Roman"/>
               </w:rPr>
               <w:t>.</w:t>
+            </w:r>
+          </w:p>
+        </w:tc>
+        <w:tc>
+          <w:tcPr>
+            <w:tcW w:w="2693" w:type="dxa"/>
+          </w:tcPr>
+          <w:p>
+            <w:pPr>
+              <w:spacing w:line="240" w:lineRule="auto"/>
+              <w:ind w:firstLine="0"/>
+              <w:jc w:val="left"/>
+              <w:rPr>
+                <w:rFonts w:ascii="Times New Roman" w:hAnsi="Times New Roman"/>
+                <w:u w:val="single"/>
+              </w:rPr>
+            </w:pPr>
+            <w:r>
+              <w:rPr>
+                <w:rFonts w:ascii="Times New Roman" w:hAnsi="Times New Roman"/>
+                <w:u w:val="single"/>
+              </w:rPr>
+              <w:t>Não atende</w:t>
+            </w:r>
+          </w:p>
+          <w:p>
+            <w:pPr>
+              <w:pStyle w:val="PargrafodaLista"/>
+              <w:numPr>
+                <w:ilvl w:val="0"/>
+                <w:numId w:val="27"/>
+              </w:numPr>
+              <w:spacing w:line="240" w:lineRule="auto"/>
+              <w:ind w:left="0" w:firstLine="0"/>
+              <w:jc w:val="left"/>
+              <w:rPr>
+                <w:rFonts w:ascii="Times New Roman" w:hAnsi="Times New Roman"/>
+              </w:rPr>
+            </w:pPr>
+            <w:r>
+              <w:rPr>
+                <w:rFonts w:ascii="Times New Roman" w:hAnsi="Times New Roman"/>
+              </w:rPr>
+              <w:t>Não há controle de intenção de exclusão de itens.</w:t>
+            </w:r>
+          </w:p>
+        </w:tc>
+        <w:tc>
+          <w:tcPr>
+            <w:tcW w:w="2606" w:type="dxa"/>
+          </w:tcPr>
+          <w:p>
+            <w:pPr>
+              <w:spacing w:line="240" w:lineRule="auto"/>
+              <w:ind w:firstLine="0"/>
+              <w:jc w:val="left"/>
+              <w:rPr>
+                <w:rFonts w:ascii="Times New Roman" w:hAnsi="Times New Roman"/>
+              </w:rPr>
+            </w:pPr>
+            <w:r>
+              <w:rPr>
+                <w:rFonts w:ascii="Times New Roman" w:hAnsi="Times New Roman"/>
+              </w:rPr>
+              <w:t>Utiliza-se anotações manuais com as quais se verifica estes itens em novas análises do AED-S.</w:t>
+            </w:r>
+          </w:p>
+        </w:tc>
+        <w:tc>
+          <w:tcPr>
+            <w:tcW w:w="2038" w:type="dxa"/>
+          </w:tcPr>
+          <w:p>
+            <w:pPr>
+              <w:spacing w:line="240" w:lineRule="auto"/>
+              <w:ind w:firstLine="0"/>
+              <w:jc w:val="left"/>
+              <w:rPr>
+                <w:rFonts w:ascii="Times New Roman" w:hAnsi="Times New Roman"/>
+              </w:rPr>
+            </w:pPr>
+            <w:r>
+              <w:rPr>
+                <w:rFonts w:ascii="Times New Roman" w:hAnsi="Times New Roman"/>
+              </w:rPr>
+              <w:t>Aumento  da complexidade das análises.</w:t>
+            </w:r>
+          </w:p>
+        </w:tc>
+      </w:tr>
+      <w:tr>
+        <w:tc>
+          <w:tcPr>
+            <w:tcW w:w="1951" w:type="dxa"/>
+          </w:tcPr>
+          <w:p>
+            <w:pPr>
+              <w:spacing w:line="240" w:lineRule="auto"/>
+              <w:ind w:firstLine="0"/>
+              <w:jc w:val="left"/>
+              <w:rPr>
+                <w:rFonts w:ascii="Times New Roman" w:hAnsi="Times New Roman"/>
+              </w:rPr>
+            </w:pPr>
+            <w:r>
+              <w:rPr>
+                <w:rFonts w:ascii="Times New Roman" w:hAnsi="Times New Roman"/>
+              </w:rPr>
+              <w:t>Itens ativos zerados no estoque</w:t>
+            </w:r>
+          </w:p>
+        </w:tc>
+        <w:tc>
+          <w:tcPr>
+            <w:tcW w:w="2693" w:type="dxa"/>
+          </w:tcPr>
+          <w:p>
+            <w:pPr>
+              <w:spacing w:line="240" w:lineRule="auto"/>
+              <w:ind w:firstLine="0"/>
+              <w:jc w:val="left"/>
+              <w:rPr>
+                <w:rFonts w:ascii="Times New Roman" w:hAnsi="Times New Roman"/>
+                <w:u w:val="single"/>
+              </w:rPr>
+            </w:pPr>
+            <w:r>
+              <w:rPr>
+                <w:rFonts w:ascii="Times New Roman" w:hAnsi="Times New Roman"/>
+                <w:u w:val="single"/>
+              </w:rPr>
+              <w:t>Parcial</w:t>
+            </w:r>
+          </w:p>
+          <w:p>
+            <w:pPr>
+              <w:pStyle w:val="PargrafodaLista"/>
+              <w:numPr>
+                <w:ilvl w:val="0"/>
+                <w:numId w:val="27"/>
+              </w:numPr>
+              <w:spacing w:line="240" w:lineRule="auto"/>
+              <w:ind w:left="0" w:firstLine="0"/>
+              <w:jc w:val="left"/>
+              <w:rPr>
+                <w:rFonts w:ascii="Times New Roman" w:hAnsi="Times New Roman"/>
+              </w:rPr>
+            </w:pPr>
+            <w:r>
+              <w:rPr>
+                <w:rFonts w:ascii="Times New Roman" w:hAnsi="Times New Roman"/>
+              </w:rPr>
+              <w:t>Não há diferenciação entre itens ativos e a serem excluídos nos itens com saldo igual a zero.</w:t>
+            </w:r>
+          </w:p>
+        </w:tc>
+        <w:tc>
+          <w:tcPr>
+            <w:tcW w:w="2606" w:type="dxa"/>
+          </w:tcPr>
+          <w:p>
+            <w:pPr>
+              <w:spacing w:line="240" w:lineRule="auto"/>
+              <w:ind w:firstLine="0"/>
+              <w:jc w:val="left"/>
+              <w:rPr>
+                <w:rFonts w:ascii="Times New Roman" w:hAnsi="Times New Roman"/>
+              </w:rPr>
+            </w:pPr>
+            <w:r>
+              <w:rPr>
+                <w:rFonts w:ascii="Times New Roman" w:hAnsi="Times New Roman"/>
+              </w:rPr>
+              <w:t>Utiliza-se o AED-S e aplica-se filtro para itens com saldo igual a zero. É necessário desconsiderar os itens a serem excluídos através das anotações manuais.</w:t>
+            </w:r>
+            <w:r>
+              <w:rPr>
+                <w:rFonts w:ascii="Times New Roman" w:hAnsi="Times New Roman"/>
+              </w:rPr>
+              <w:t xml:space="preserve"> </w:t>
+            </w:r>
+          </w:p>
+        </w:tc>
+        <w:tc>
+          <w:tcPr>
+            <w:tcW w:w="2038" w:type="dxa"/>
+          </w:tcPr>
+          <w:p>
+            <w:pPr>
+              <w:spacing w:line="240" w:lineRule="auto"/>
+              <w:ind w:firstLine="0"/>
+              <w:jc w:val="left"/>
+              <w:rPr>
+                <w:rFonts w:ascii="Times New Roman" w:hAnsi="Times New Roman"/>
+              </w:rPr>
+            </w:pPr>
+            <w:r>
+              <w:rPr>
+                <w:rFonts w:ascii="Times New Roman" w:hAnsi="Times New Roman"/>
+              </w:rPr>
+              <w:t>Aumento  da complexidade das análises.</w:t>
+            </w:r>
+          </w:p>
+        </w:tc>
+      </w:tr>
+      <w:tr>
+        <w:tc>
+          <w:tcPr>
+            <w:tcW w:w="1951" w:type="dxa"/>
+          </w:tcPr>
+          <w:p>
+            <w:pPr>
+              <w:spacing w:line="240" w:lineRule="auto"/>
+              <w:ind w:firstLine="0"/>
+              <w:jc w:val="left"/>
+              <w:rPr>
+                <w:rFonts w:ascii="Times New Roman" w:hAnsi="Times New Roman"/>
+              </w:rPr>
+            </w:pPr>
+            <w:r>
+              <w:rPr>
+                <w:rFonts w:ascii="Times New Roman" w:hAnsi="Times New Roman"/>
+              </w:rPr>
+              <w:t>Textos padrões para preenchimento de RCs.</w:t>
+            </w:r>
+          </w:p>
+        </w:tc>
+        <w:tc>
+          <w:tcPr>
+            <w:tcW w:w="2693" w:type="dxa"/>
+          </w:tcPr>
+          <w:p>
+            <w:pPr>
+              <w:pStyle w:val="PargrafodaLista"/>
+              <w:spacing w:line="240" w:lineRule="auto"/>
+              <w:ind w:left="0" w:firstLine="0"/>
+              <w:jc w:val="left"/>
+              <w:rPr>
+                <w:rFonts w:ascii="Times New Roman" w:hAnsi="Times New Roman"/>
+                <w:u w:val="single"/>
+              </w:rPr>
+            </w:pPr>
+            <w:r>
+              <w:rPr>
+                <w:rFonts w:ascii="Times New Roman" w:hAnsi="Times New Roman"/>
+                <w:u w:val="single"/>
+              </w:rPr>
+              <w:t>Não atende</w:t>
+            </w:r>
+          </w:p>
+          <w:p>
+            <w:pPr>
+              <w:pStyle w:val="PargrafodaLista"/>
+              <w:numPr>
+                <w:ilvl w:val="0"/>
+                <w:numId w:val="27"/>
+              </w:numPr>
+              <w:spacing w:line="240" w:lineRule="auto"/>
+              <w:ind w:left="0" w:firstLine="0"/>
+              <w:jc w:val="left"/>
+              <w:rPr>
+                <w:rFonts w:ascii="Times New Roman" w:hAnsi="Times New Roman"/>
+              </w:rPr>
+            </w:pPr>
+            <w:r>
+              <w:rPr>
+                <w:rFonts w:ascii="Times New Roman" w:hAnsi="Times New Roman"/>
+              </w:rPr>
+              <w:t>Necessário manter coerência e padrão para itens similares.</w:t>
+            </w:r>
+          </w:p>
+        </w:tc>
+        <w:tc>
+          <w:tcPr>
+            <w:tcW w:w="2606" w:type="dxa"/>
+          </w:tcPr>
+          <w:p>
+            <w:pPr>
+              <w:spacing w:line="240" w:lineRule="auto"/>
+              <w:ind w:firstLine="0"/>
+              <w:jc w:val="left"/>
+              <w:rPr>
+                <w:rFonts w:ascii="Times New Roman" w:hAnsi="Times New Roman"/>
+              </w:rPr>
+            </w:pPr>
+            <w:r>
+              <w:rPr>
+                <w:rFonts w:ascii="Times New Roman" w:hAnsi="Times New Roman"/>
+              </w:rPr>
+              <w:t>Utilizam-se anotações manuais em arquivos de anotações.</w:t>
             </w:r>
           </w:p>
         </w:tc>
@@ -7909,7 +8406,6 @@
         </w:tc>
       </w:tr>
     </w:tbl>
-    <w:p/>
     <w:p>
       <w:pPr>
         <w:pStyle w:val="Ttulo2"/>
@@ -7922,39 +8418,59 @@
     </w:p>
     <w:p>
       <w:r>
-        <w:t xml:space="preserve">A ideia inicial </w:t>
-      </w:r>
-      <w:commentRangeStart w:id="11"/>
-      <w:r>
-        <w:t>era</w:t>
-      </w:r>
-      <w:commentRangeEnd w:id="11"/>
-      <w:r>
-        <w:rPr>
-          <w:rStyle w:val="Refdecomentrio"/>
-        </w:rPr>
-        <w:commentReference w:id="11"/>
-      </w:r>
-      <w:r>
-        <w:t xml:space="preserve"> de confec</w:t>
-      </w:r>
-      <w:r>
-        <w:t>cionar</w:t>
+        <w:t xml:space="preserve">Decidiu-se criar novos </w:t>
+      </w:r>
+      <w:r>
+        <w:rPr>
+          <w:i/>
+          <w:iCs/>
+        </w:rPr>
+        <w:t>Workbooks</w:t>
+      </w:r>
+      <w:r>
+        <w:t xml:space="preserve"> para </w:t>
+      </w:r>
+      <w:r>
+        <w:t>importar e melhorar os dados já existentes, fa</w:t>
+      </w:r>
+      <w:r>
+        <w:t>cilita</w:t>
+      </w:r>
+      <w:r>
+        <w:t>ndo o seu uso</w:t>
       </w:r>
       <w:r>
         <w:t xml:space="preserve"> </w:t>
       </w:r>
       <w:r>
-        <w:t>planilhas</w:t>
-      </w:r>
-      <w:r>
-        <w:t xml:space="preserve"> para facilitar o uso dos dados já existentes </w:t>
-      </w:r>
-      <w:r>
         <w:t>através de</w:t>
       </w:r>
       <w:r>
-        <w:t xml:space="preserve"> normalização, catalogação, organização e automatização, </w:t>
+        <w:t xml:space="preserve"> normalizaç</w:t>
+      </w:r>
+      <w:r>
+        <w:t>ões</w:t>
+      </w:r>
+      <w:r>
+        <w:t>, catalogaç</w:t>
+      </w:r>
+      <w:r>
+        <w:t>ões</w:t>
+      </w:r>
+      <w:r>
+        <w:t>, organizaç</w:t>
+      </w:r>
+      <w:r>
+        <w:t>ões</w:t>
+      </w:r>
+      <w:r>
+        <w:t xml:space="preserve"> e automatizaç</w:t>
+      </w:r>
+      <w:r>
+        <w:t>ões</w:t>
+      </w:r>
+      <w:r>
+        <w:t xml:space="preserve">, </w:t>
       </w:r>
       <w:r>
         <w:t>otimizando</w:t>
@@ -7990,10 +8506,10 @@
         <w:t>e</w:t>
       </w:r>
       <w:r>
-        <w:t xml:space="preserve"> atendermos melhor às escolas municipais de ensino fundamental</w:t>
-      </w:r>
-      <w:r>
-        <w:t xml:space="preserve"> e creches</w:t>
+        <w:t xml:space="preserve"> atender melhor às escolas municipais </w:t>
+      </w:r>
+      <w:r>
+        <w:t>e creches</w:t>
       </w:r>
       <w:r>
         <w:t>.</w:t>
@@ -8007,31 +8523,46 @@
         <w:t xml:space="preserve">trabalho </w:t>
       </w:r>
       <w:r>
-        <w:t xml:space="preserve">precisaria integrar melhor as informações, </w:t>
+        <w:t xml:space="preserve">precisa integrar melhor as informações, </w:t>
       </w:r>
       <w:r>
         <w:t>atender</w:t>
       </w:r>
       <w:r>
-        <w:t xml:space="preserve"> à legislação vigente, ser eficiente e manter uma escalabilidade para novos funcionários</w:t>
+        <w:t xml:space="preserve"> à legislação vigente, ser eficiente e manter escalabilidade para novos </w:t>
+      </w:r>
+      <w:r>
+        <w:t>analistas</w:t>
       </w:r>
       <w:r>
         <w:t>. P</w:t>
       </w:r>
       <w:r>
-        <w:t xml:space="preserve">ercebia-se que </w:t>
-      </w:r>
-      <w:r>
-        <w:t>estas ações teriam que ser tomadas com urgência pelo pessoal do setor,</w:t>
-      </w:r>
-      <w:r>
-        <w:t xml:space="preserve"> mesmo que </w:t>
-      </w:r>
-      <w:r>
-        <w:t xml:space="preserve">fosse realizado </w:t>
-      </w:r>
-      <w:r>
-        <w:t>por planilhas</w:t>
+        <w:t>erceb</w:t>
+      </w:r>
+      <w:r>
+        <w:t>e</w:t>
+      </w:r>
+      <w:r>
+        <w:t xml:space="preserve">-se que </w:t>
+      </w:r>
+      <w:r>
+        <w:t xml:space="preserve">estas </w:t>
+      </w:r>
+      <w:r>
+        <w:t>melhorias precisam</w:t>
+      </w:r>
+      <w:r>
+        <w:t xml:space="preserve"> ser tomadas com urgência pelo </w:t>
+      </w:r>
+      <w:r>
+        <w:t>DS</w:t>
+      </w:r>
+      <w:r>
+        <w:t>,</w:t>
+      </w:r>
+      <w:r>
+        <w:t xml:space="preserve"> mesmo que por planilhas</w:t>
       </w:r>
       <w:r>
         <w:t xml:space="preserve"> de cálculo</w:t>
@@ -8202,7 +8733,11 @@
         <w:t xml:space="preserve">fossem </w:t>
       </w:r>
       <w:r>
-        <w:t>sendo mapeados</w:t>
+        <w:t xml:space="preserve">sendo </w:t>
+      </w:r>
+      <w:r>
+        <w:lastRenderedPageBreak/>
+        <w:t>mapeados</w:t>
       </w:r>
       <w:r>
         <w:t xml:space="preserve">, </w:t>
@@ -8265,11 +8800,11 @@
       <w:pPr>
         <w:pStyle w:val="Ttulo1"/>
       </w:pPr>
-      <w:bookmarkStart w:id="12" w:name="_Toc151925343"/>
+      <w:bookmarkStart w:id="11" w:name="_Toc151925343"/>
       <w:r>
         <w:t>Desenvolvimento</w:t>
       </w:r>
-      <w:bookmarkEnd w:id="12"/>
+      <w:bookmarkEnd w:id="11"/>
     </w:p>
     <w:p>
       <w:r>
@@ -8427,11 +8962,7 @@
         <w:t xml:space="preserve">Apenas as </w:t>
       </w:r>
       <w:r>
-        <w:t xml:space="preserve">RCs e AFs </w:t>
-      </w:r>
-      <w:r>
-        <w:lastRenderedPageBreak/>
-        <w:t>ativas dentro deste período</w:t>
+        <w:t>RCs e AFs ativas dentro deste período</w:t>
       </w:r>
       <w:r>
         <w:t xml:space="preserve"> são exibidas</w:t>
@@ -8615,8 +9146,9 @@
           <w:bCs w:val="0"/>
         </w:rPr>
       </w:pPr>
-      <w:bookmarkStart w:id="13" w:name="_Toc151925285"/>
-      <w:r>
+      <w:bookmarkStart w:id="12" w:name="_Toc151925285"/>
+      <w:r>
+        <w:lastRenderedPageBreak/>
         <w:t xml:space="preserve">Figura </w:t>
       </w:r>
       <w:fldSimple w:instr=" SEQ Figura \* ARABIC ">
@@ -8644,7 +9176,7 @@
         </w:rPr>
         <w:t>do Arquivo de Exportação de Dados – Consumo Mensal (AED-CM)</w:t>
       </w:r>
-      <w:bookmarkEnd w:id="13"/>
+      <w:bookmarkEnd w:id="12"/>
     </w:p>
     <w:p>
       <w:pPr>
@@ -8672,7 +9204,7 @@
                     </pic:cNvPicPr>
                   </pic:nvPicPr>
                   <pic:blipFill>
-                    <a:blip r:embed="rId27">
+                    <a:blip r:embed="rId23">
                       <a:extLst>
                         <a:ext uri="{28A0092B-C50C-407E-A947-70E740481C1C}">
                           <a14:useLocalDpi xmlns:a14="http://schemas.microsoft.com/office/drawing/2010/main" val="0"/>
@@ -8712,7 +9244,7 @@
           <w:bCs w:val="0"/>
         </w:rPr>
       </w:pPr>
-      <w:bookmarkStart w:id="14" w:name="_Toc151925286"/>
+      <w:bookmarkStart w:id="13" w:name="_Toc151925286"/>
       <w:r>
         <w:lastRenderedPageBreak/>
         <w:t xml:space="preserve">Figura </w:t>
@@ -8773,7 +9305,7 @@
         </w:rPr>
         <w:t>)</w:t>
       </w:r>
-      <w:bookmarkEnd w:id="14"/>
+      <w:bookmarkEnd w:id="13"/>
     </w:p>
     <w:p>
       <w:pPr>
@@ -8801,7 +9333,7 @@
                     </pic:cNvPicPr>
                   </pic:nvPicPr>
                   <pic:blipFill>
-                    <a:blip r:embed="rId28">
+                    <a:blip r:embed="rId24">
                       <a:extLst>
                         <a:ext uri="{28A0092B-C50C-407E-A947-70E740481C1C}">
                           <a14:useLocalDpi xmlns:a14="http://schemas.microsoft.com/office/drawing/2010/main" val="0"/>
@@ -9110,13 +9642,13 @@
       <w:pPr>
         <w:pStyle w:val="Ttulo2"/>
       </w:pPr>
-      <w:bookmarkStart w:id="15" w:name="_Toc438245121"/>
-      <w:bookmarkStart w:id="16" w:name="_Toc151925344"/>
+      <w:bookmarkStart w:id="14" w:name="_Toc438245121"/>
+      <w:bookmarkStart w:id="15" w:name="_Toc151925344"/>
       <w:r>
         <w:t>Arquitetura</w:t>
       </w:r>
+      <w:bookmarkEnd w:id="14"/>
       <w:bookmarkEnd w:id="15"/>
-      <w:bookmarkEnd w:id="16"/>
     </w:p>
     <w:p>
       <w:r>
@@ -9199,7 +9731,7 @@
           <w:bCs w:val="0"/>
         </w:rPr>
       </w:pPr>
-      <w:bookmarkStart w:id="17" w:name="_Toc151925287"/>
+      <w:bookmarkStart w:id="16" w:name="_Toc151925287"/>
       <w:r>
         <w:t xml:space="preserve">Figura </w:t>
       </w:r>
@@ -9231,7 +9763,7 @@
         </w:rPr>
         <w:t>Tecnologias</w:t>
       </w:r>
-      <w:bookmarkEnd w:id="17"/>
+      <w:bookmarkEnd w:id="16"/>
     </w:p>
     <w:p>
       <w:pPr>
@@ -9257,7 +9789,7 @@
                     <pic:cNvPicPr/>
                   </pic:nvPicPr>
                   <pic:blipFill>
-                    <a:blip r:embed="rId29">
+                    <a:blip r:embed="rId25">
                       <a:extLst>
                         <a:ext uri="{28A0092B-C50C-407E-A947-70E740481C1C}">
                           <a14:useLocalDpi xmlns:a14="http://schemas.microsoft.com/office/drawing/2010/main" val="0"/>
@@ -9310,7 +9842,7 @@
         <w:pStyle w:val="Legenda"/>
         <w:keepNext/>
       </w:pPr>
-      <w:bookmarkStart w:id="18" w:name="_Toc151925288"/>
+      <w:bookmarkStart w:id="17" w:name="_Toc151925288"/>
       <w:r>
         <w:t xml:space="preserve">Figura </w:t>
       </w:r>
@@ -9342,7 +9874,7 @@
         </w:rPr>
         <w:t>Fluxo de Processos</w:t>
       </w:r>
-      <w:bookmarkEnd w:id="18"/>
+      <w:bookmarkEnd w:id="17"/>
     </w:p>
     <w:p>
       <w:r>
@@ -9365,7 +9897,7 @@
                     <pic:cNvPicPr/>
                   </pic:nvPicPr>
                   <pic:blipFill>
-                    <a:blip r:embed="rId30">
+                    <a:blip r:embed="rId26">
                       <a:extLst>
                         <a:ext uri="{28A0092B-C50C-407E-A947-70E740481C1C}">
                           <a14:useLocalDpi xmlns:a14="http://schemas.microsoft.com/office/drawing/2010/main" val="0"/>
@@ -9473,7 +10005,7 @@
         <w:pStyle w:val="Legenda"/>
         <w:keepNext/>
       </w:pPr>
-      <w:bookmarkStart w:id="19" w:name="_Toc151925328"/>
+      <w:bookmarkStart w:id="18" w:name="_Toc151925328"/>
       <w:r>
         <w:t xml:space="preserve">Tabela </w:t>
       </w:r>
@@ -9498,7 +10030,7 @@
         </w:rPr>
         <w:t xml:space="preserve"> Manuais</w:t>
       </w:r>
-      <w:bookmarkEnd w:id="19"/>
+      <w:bookmarkEnd w:id="18"/>
     </w:p>
     <w:tbl>
       <w:tblPr>
@@ -9724,11 +10256,11 @@
       <w:pPr>
         <w:pStyle w:val="Ttulo2"/>
       </w:pPr>
-      <w:bookmarkStart w:id="20" w:name="_Toc151925345"/>
+      <w:bookmarkStart w:id="19" w:name="_Toc151925345"/>
       <w:r>
         <w:t>Modelo de Dados</w:t>
       </w:r>
-      <w:bookmarkEnd w:id="20"/>
+      <w:bookmarkEnd w:id="19"/>
     </w:p>
     <w:p>
       <w:pPr>
@@ -9773,7 +10305,7 @@
           <w:bCs w:val="0"/>
         </w:rPr>
       </w:pPr>
-      <w:bookmarkStart w:id="21" w:name="_Toc151925289"/>
+      <w:bookmarkStart w:id="20" w:name="_Toc151925289"/>
       <w:r>
         <w:lastRenderedPageBreak/>
         <w:t xml:space="preserve">Figura </w:t>
@@ -9806,7 +10338,7 @@
         </w:rPr>
         <w:t>Origem dos Dados</w:t>
       </w:r>
-      <w:bookmarkEnd w:id="21"/>
+      <w:bookmarkEnd w:id="20"/>
     </w:p>
     <w:p>
       <w:pPr>
@@ -9830,7 +10362,7 @@
                     <pic:cNvPicPr preferRelativeResize="0"/>
                   </pic:nvPicPr>
                   <pic:blipFill>
-                    <a:blip r:embed="rId31">
+                    <a:blip r:embed="rId27">
                       <a:extLst>
                         <a:ext uri="{28A0092B-C50C-407E-A947-70E740481C1C}">
                           <a14:useLocalDpi xmlns:a14="http://schemas.microsoft.com/office/drawing/2010/main" val="0"/>
@@ -10879,7 +11411,7 @@
           <w:bCs w:val="0"/>
         </w:rPr>
       </w:pPr>
-      <w:bookmarkStart w:id="22" w:name="_Toc151925329"/>
+      <w:bookmarkStart w:id="21" w:name="_Toc151925329"/>
       <w:r>
         <w:t xml:space="preserve">Tabela </w:t>
       </w:r>
@@ -10915,7 +11447,7 @@
         </w:rPr>
         <w:t xml:space="preserve"> – Análise das </w:t>
       </w:r>
-      <w:commentRangeStart w:id="23"/>
+      <w:commentRangeStart w:id="22"/>
       <w:r>
         <w:rPr>
           <w:b w:val="0"/>
@@ -10923,16 +11455,16 @@
         </w:rPr>
         <w:t>Colunas</w:t>
       </w:r>
-      <w:commentRangeEnd w:id="23"/>
+      <w:commentRangeEnd w:id="22"/>
       <w:r>
         <w:rPr>
           <w:rStyle w:val="Refdecomentrio"/>
           <w:b w:val="0"/>
           <w:bCs w:val="0"/>
         </w:rPr>
-        <w:commentReference w:id="23"/>
-      </w:r>
-      <w:bookmarkEnd w:id="22"/>
+        <w:commentReference w:id="22"/>
+      </w:r>
+      <w:bookmarkEnd w:id="21"/>
     </w:p>
     <w:tbl>
       <w:tblPr>
@@ -13503,7 +14035,7 @@
                 <w:bCs/>
               </w:rPr>
             </w:pPr>
-            <w:bookmarkStart w:id="24" w:name="_Hlk151421974"/>
+            <w:bookmarkStart w:id="23" w:name="_Hlk151421974"/>
             <w:r>
               <w:rPr>
                 <w:b/>
@@ -13671,7 +14203,7 @@
           </w:p>
         </w:tc>
       </w:tr>
-      <w:bookmarkEnd w:id="24"/>
+      <w:bookmarkEnd w:id="23"/>
       <w:tr>
         <w:tc>
           <w:tcPr>
@@ -13963,14 +14495,14 @@
       <w:pPr>
         <w:pStyle w:val="Ttulo2"/>
       </w:pPr>
-      <w:bookmarkStart w:id="25" w:name="_Toc151925346"/>
+      <w:bookmarkStart w:id="24" w:name="_Toc151925346"/>
       <w:r>
         <w:t>Detalhes</w:t>
       </w:r>
       <w:r>
         <w:t xml:space="preserve"> do Desenvolvimento</w:t>
       </w:r>
-      <w:bookmarkEnd w:id="25"/>
+      <w:bookmarkEnd w:id="24"/>
     </w:p>
     <w:p>
       <w:r>
@@ -14165,7 +14697,7 @@
           <w:bCs w:val="0"/>
         </w:rPr>
       </w:pPr>
-      <w:bookmarkStart w:id="26" w:name="_Toc151925290"/>
+      <w:bookmarkStart w:id="25" w:name="_Toc151925290"/>
       <w:r>
         <w:t xml:space="preserve">Figura </w:t>
       </w:r>
@@ -14187,7 +14719,7 @@
         </w:rPr>
         <w:t xml:space="preserve">Relatório Estimativa de Reabertura de </w:t>
       </w:r>
-      <w:commentRangeStart w:id="27"/>
+      <w:commentRangeStart w:id="26"/>
       <w:r>
         <w:rPr>
           <w:b w:val="0"/>
@@ -14195,16 +14727,16 @@
         </w:rPr>
         <w:t>ARP</w:t>
       </w:r>
-      <w:commentRangeEnd w:id="27"/>
+      <w:commentRangeEnd w:id="26"/>
       <w:r>
         <w:rPr>
           <w:rStyle w:val="Refdecomentrio"/>
           <w:b w:val="0"/>
           <w:bCs w:val="0"/>
         </w:rPr>
-        <w:commentReference w:id="27"/>
-      </w:r>
-      <w:bookmarkEnd w:id="26"/>
+        <w:commentReference w:id="26"/>
+      </w:r>
+      <w:bookmarkEnd w:id="25"/>
     </w:p>
     <w:p>
       <w:pPr>
@@ -14609,7 +15141,7 @@
         <w:pStyle w:val="Legenda"/>
         <w:keepNext/>
       </w:pPr>
-      <w:bookmarkStart w:id="28" w:name="_Toc151925291"/>
+      <w:bookmarkStart w:id="27" w:name="_Toc151925291"/>
       <w:r>
         <w:t xml:space="preserve">Figura </w:t>
       </w:r>
@@ -14631,7 +15163,7 @@
         </w:rPr>
         <w:t>Planilha de Compras (Itens)</w:t>
       </w:r>
-      <w:bookmarkEnd w:id="28"/>
+      <w:bookmarkEnd w:id="27"/>
     </w:p>
     <w:p>
       <w:pPr>
@@ -14751,7 +15283,7 @@
         <w:pStyle w:val="Legenda"/>
         <w:keepNext/>
       </w:pPr>
-      <w:bookmarkStart w:id="29" w:name="_Toc151925292"/>
+      <w:bookmarkStart w:id="28" w:name="_Toc151925292"/>
       <w:r>
         <w:t xml:space="preserve">Figura </w:t>
       </w:r>
@@ -14770,7 +15302,7 @@
         </w:rPr>
         <w:t xml:space="preserve"> - Planilha de Compras (Filtros)</w:t>
       </w:r>
-      <w:bookmarkEnd w:id="29"/>
+      <w:bookmarkEnd w:id="28"/>
     </w:p>
     <w:p>
       <w:pPr>
@@ -14932,7 +15464,7 @@
         <w:pStyle w:val="Legenda"/>
         <w:keepNext/>
       </w:pPr>
-      <w:bookmarkStart w:id="30" w:name="_Toc151925293"/>
+      <w:bookmarkStart w:id="29" w:name="_Toc151925293"/>
       <w:r>
         <w:lastRenderedPageBreak/>
         <w:t xml:space="preserve">Figura </w:t>
@@ -14994,7 +15526,7 @@
         </w:rPr>
         <w:t>Impressão</w:t>
       </w:r>
-      <w:bookmarkEnd w:id="30"/>
+      <w:bookmarkEnd w:id="29"/>
     </w:p>
     <w:p>
       <w:pPr>
@@ -15053,7 +15585,7 @@
         <w:pStyle w:val="Legenda"/>
         <w:keepNext/>
       </w:pPr>
-      <w:bookmarkStart w:id="31" w:name="_Toc151925294"/>
+      <w:bookmarkStart w:id="30" w:name="_Toc151925294"/>
       <w:r>
         <w:t xml:space="preserve">Figura </w:t>
       </w:r>
@@ -15075,7 +15607,7 @@
       <w:r>
         <w:t>)</w:t>
       </w:r>
-      <w:bookmarkEnd w:id="31"/>
+      <w:bookmarkEnd w:id="30"/>
     </w:p>
     <w:p>
       <w:pPr>
@@ -15244,16 +15776,16 @@
       <w:r>
         <w:t xml:space="preserve"> em que </w:t>
       </w:r>
-      <w:commentRangeStart w:id="32"/>
+      <w:commentRangeStart w:id="31"/>
       <w:r>
         <w:t>podemos</w:t>
       </w:r>
-      <w:commentRangeEnd w:id="32"/>
+      <w:commentRangeEnd w:id="31"/>
       <w:r>
         <w:rPr>
           <w:rStyle w:val="Refdecomentrio"/>
         </w:rPr>
-        <w:commentReference w:id="32"/>
+        <w:commentReference w:id="31"/>
       </w:r>
       <w:r>
         <w:t xml:space="preserve"> ver a função que realiza a importação dos arquivos de dados para a planilha Itens. No quadro à esquerda vemos </w:t>
@@ -15276,7 +15808,7 @@
         <w:pStyle w:val="Legenda"/>
         <w:keepNext/>
       </w:pPr>
-      <w:bookmarkStart w:id="33" w:name="_Toc151925295"/>
+      <w:bookmarkStart w:id="32" w:name="_Toc151925295"/>
       <w:r>
         <w:t xml:space="preserve">Figura </w:t>
       </w:r>
@@ -15298,7 +15830,7 @@
         </w:rPr>
         <w:t>- Código Fonte em VBA</w:t>
       </w:r>
-      <w:bookmarkEnd w:id="33"/>
+      <w:bookmarkEnd w:id="32"/>
     </w:p>
     <w:p>
       <w:pPr>
@@ -15622,7 +16154,7 @@
         <w:pStyle w:val="Legenda"/>
         <w:keepNext/>
       </w:pPr>
-      <w:bookmarkStart w:id="34" w:name="_Toc151925296"/>
+      <w:bookmarkStart w:id="33" w:name="_Toc151925296"/>
       <w:r>
         <w:lastRenderedPageBreak/>
         <w:t xml:space="preserve">Figura </w:t>
@@ -15659,7 +16191,7 @@
         </w:rPr>
         <w:t>do Desvio Padrão</w:t>
       </w:r>
-      <w:bookmarkEnd w:id="34"/>
+      <w:bookmarkEnd w:id="33"/>
     </w:p>
     <w:p>
       <w:pPr>
@@ -15710,11 +16242,11 @@
       <w:pPr>
         <w:pStyle w:val="Ttulo1"/>
       </w:pPr>
-      <w:bookmarkStart w:id="35" w:name="_Toc151925347"/>
+      <w:bookmarkStart w:id="34" w:name="_Toc151925347"/>
       <w:r>
         <w:t>Resultados e Discussão</w:t>
       </w:r>
-      <w:bookmarkEnd w:id="35"/>
+      <w:bookmarkEnd w:id="34"/>
     </w:p>
     <w:p>
       <w:r>
@@ -15732,7 +16264,7 @@
         <w:pStyle w:val="Legenda"/>
         <w:keepNext/>
       </w:pPr>
-      <w:bookmarkStart w:id="36" w:name="_Toc151925330"/>
+      <w:bookmarkStart w:id="35" w:name="_Toc151925330"/>
       <w:r>
         <w:t xml:space="preserve">Tabela </w:t>
       </w:r>
@@ -15754,7 +16286,7 @@
         </w:rPr>
         <w:t xml:space="preserve"> Resultados</w:t>
       </w:r>
-      <w:bookmarkEnd w:id="36"/>
+      <w:bookmarkEnd w:id="35"/>
     </w:p>
     <w:tbl>
       <w:tblPr>
@@ -17422,15 +17954,15 @@
       <w:pPr>
         <w:pStyle w:val="Ttulo2"/>
       </w:pPr>
-      <w:bookmarkStart w:id="37" w:name="_Toc151925348"/>
+      <w:bookmarkStart w:id="36" w:name="_Toc151925348"/>
       <w:r>
         <w:t xml:space="preserve">Tecnologias </w:t>
       </w:r>
-      <w:commentRangeStart w:id="38"/>
+      <w:commentRangeStart w:id="37"/>
       <w:r>
         <w:t>utilizadas</w:t>
       </w:r>
-      <w:commentRangeEnd w:id="38"/>
+      <w:commentRangeEnd w:id="37"/>
       <w:r>
         <w:rPr>
           <w:rStyle w:val="Refdecomentrio"/>
@@ -17440,9 +17972,9 @@
           <w:iCs w:val="0"/>
           <w:color w:val="auto"/>
         </w:rPr>
-        <w:commentReference w:id="38"/>
-      </w:r>
-      <w:bookmarkEnd w:id="37"/>
+        <w:commentReference w:id="37"/>
+      </w:r>
+      <w:bookmarkEnd w:id="36"/>
     </w:p>
     <w:p>
       <w:pPr>
@@ -17656,15 +18188,15 @@
       <w:pPr>
         <w:pStyle w:val="Ttulo2"/>
       </w:pPr>
-      <w:bookmarkStart w:id="39" w:name="_Toc151925349"/>
+      <w:bookmarkStart w:id="38" w:name="_Toc151925349"/>
       <w:r>
         <w:t xml:space="preserve">Motivação para usar as </w:t>
       </w:r>
-      <w:commentRangeStart w:id="40"/>
+      <w:commentRangeStart w:id="39"/>
       <w:r>
         <w:t>tecnologias</w:t>
       </w:r>
-      <w:commentRangeEnd w:id="40"/>
+      <w:commentRangeEnd w:id="39"/>
       <w:r>
         <w:rPr>
           <w:rStyle w:val="Refdecomentrio"/>
@@ -17674,9 +18206,9 @@
           <w:iCs w:val="0"/>
           <w:color w:val="auto"/>
         </w:rPr>
-        <w:commentReference w:id="40"/>
-      </w:r>
-      <w:bookmarkEnd w:id="39"/>
+        <w:commentReference w:id="39"/>
+      </w:r>
+      <w:bookmarkEnd w:id="38"/>
     </w:p>
     <w:p>
       <w:r>
@@ -17759,11 +18291,11 @@
       <w:pPr>
         <w:pStyle w:val="Ttulo2"/>
       </w:pPr>
-      <w:bookmarkStart w:id="41" w:name="_Toc151925350"/>
+      <w:bookmarkStart w:id="40" w:name="_Toc151925350"/>
       <w:r>
         <w:t>Problemas encontrados e como foram solucionados</w:t>
       </w:r>
-      <w:bookmarkEnd w:id="41"/>
+      <w:bookmarkEnd w:id="40"/>
     </w:p>
     <w:p>
       <w:pPr>
@@ -17827,12 +18359,12 @@
       <w:pPr>
         <w:pStyle w:val="Ttulo2"/>
       </w:pPr>
-      <w:bookmarkStart w:id="42" w:name="_Toc151925351"/>
+      <w:bookmarkStart w:id="41" w:name="_Toc151925351"/>
       <w:r>
         <w:lastRenderedPageBreak/>
         <w:t>O cliente</w:t>
       </w:r>
-      <w:bookmarkEnd w:id="42"/>
+      <w:bookmarkEnd w:id="41"/>
     </w:p>
     <w:p>
       <w:r>
@@ -17876,7 +18408,7 @@
 
 <file path=word/comments.xml><?xml version="1.0" encoding="utf-8"?>
 <w:comments xmlns:wpc="http://schemas.microsoft.com/office/word/2010/wordprocessingCanvas" xmlns:cx="http://schemas.microsoft.com/office/drawing/2014/chartex" xmlns:cx1="http://schemas.microsoft.com/office/drawing/2015/9/8/chartex" xmlns:cx2="http://schemas.microsoft.com/office/drawing/2015/10/21/chartex" xmlns:cx3="http://schemas.microsoft.com/office/drawing/2016/5/9/chartex" xmlns:cx4="http://schemas.microsoft.com/office/drawing/2016/5/10/chartex" xmlns:cx5="http://schemas.microsoft.com/office/drawing/2016/5/11/chartex" xmlns:cx6="http://schemas.microsoft.com/office/drawing/2016/5/12/chartex" xmlns:cx7="http://schemas.microsoft.com/office/drawing/2016/5/13/chartex" xmlns:cx8="http://schemas.microsoft.com/office/drawing/2016/5/14/chartex" xmlns:mc="http://schemas.openxmlformats.org/markup-compatibility/2006" xmlns:aink="http://schemas.microsoft.com/office/drawing/2016/ink" xmlns:am3d="http://schemas.microsoft.com/office/drawing/2017/model3d" xmlns:o="urn:schemas-microsoft-com:office:office" xmlns:oel="http://schemas.microsoft.com/office/2019/extlst" xmlns:r="http://schemas.openxmlformats.org/officeDocument/2006/relationships" xmlns:m="http://schemas.openxmlformats.org/officeDocument/2006/math" xmlns:v="urn:schemas-microsoft-com:vml" xmlns:wp14="http://schemas.microsoft.com/office/word/2010/wordprocessingDrawing" xmlns:wp="http://schemas.openxmlformats.org/drawingml/2006/wordprocessingDrawing" xmlns:w10="urn:schemas-microsoft-com:office:word" xmlns:w="http://schemas.openxmlformats.org/wordprocessingml/2006/main" xmlns:w14="http://schemas.microsoft.com/office/word/2010/wordml" xmlns:w15="http://schemas.microsoft.com/office/word/2012/wordml" xmlns:w16cex="http://schemas.microsoft.com/office/word/2018/wordml/cex" xmlns:w16cid="http://schemas.microsoft.com/office/word/2016/wordml/cid" xmlns:w16="http://schemas.microsoft.com/office/word/2018/wordml" xmlns:w16sdtdh="http://schemas.microsoft.com/office/word/2020/wordml/sdtdatahash" xmlns:w16se="http://schemas.microsoft.com/office/word/2015/wordml/symex" xmlns:wpg="http://schemas.microsoft.com/office/word/2010/wordprocessingGroup" xmlns:wpi="http://schemas.microsoft.com/office/word/2010/wordprocessingInk" xmlns:wne="http://schemas.microsoft.com/office/word/2006/wordml" xmlns:wps="http://schemas.microsoft.com/office/word/2010/wordprocessingShape" mc:Ignorable="w14 w15 w16se w16cid w16 w16cex w16sdtdh wp14">
-  <w:comment w:id="11" w:author="Marcos Vinicio Pereira" w:date="2023-11-23T22:10:00Z" w:initials="MP">
+  <w:comment w:id="22" w:author="Marcos Vinicio Pereira" w:date="2023-11-23T22:34:00Z" w:initials="MP">
     <w:p>
       <w:pPr>
         <w:pStyle w:val="Textodecomentrio"/>
@@ -17890,11 +18422,11 @@
         <w:annotationRef/>
       </w:r>
       <w:r>
-        <w:t>Remover a referência ao passado e usar o tempo presente.</w:t>
+        <w:t>Adotar o uso de apêndice para exibir os detalhes repetitivos mantendo no corpo do documento alguns desses itens.</w:t>
       </w:r>
     </w:p>
   </w:comment>
-  <w:comment w:id="23" w:author="Marcos Vinicio Pereira" w:date="2023-11-23T22:34:00Z" w:initials="MP">
+  <w:comment w:id="26" w:author="Marcos Vinicio Pereira" w:date="2023-11-23T22:17:00Z" w:initials="MP">
     <w:p>
       <w:pPr>
         <w:pStyle w:val="Textodecomentrio"/>
@@ -17908,11 +18440,11 @@
         <w:annotationRef/>
       </w:r>
       <w:r>
-        <w:t>Adotar o uso de apêndice para exibir os detalhes repetitivos mantendo no corpo do documento alguns desses itens.</w:t>
+        <w:t>Remover o logotipo</w:t>
       </w:r>
     </w:p>
   </w:comment>
-  <w:comment w:id="27" w:author="Marcos Vinicio Pereira" w:date="2023-11-23T22:17:00Z" w:initials="MP">
+  <w:comment w:id="31" w:author="Marcos Vinicio Pereira" w:date="2023-11-23T22:42:00Z" w:initials="MP">
     <w:p>
       <w:pPr>
         <w:pStyle w:val="Textodecomentrio"/>
@@ -17926,11 +18458,11 @@
         <w:annotationRef/>
       </w:r>
       <w:r>
-        <w:t>Remover o logotipo</w:t>
+        <w:t>Usar a terceira forma no singular. Em que pode-se ver....</w:t>
       </w:r>
     </w:p>
   </w:comment>
-  <w:comment w:id="32" w:author="Marcos Vinicio Pereira" w:date="2023-11-23T22:42:00Z" w:initials="MP">
+  <w:comment w:id="37" w:author="Marcos Vinicio Pereira" w:date="2023-11-23T22:52:00Z" w:initials="MP">
     <w:p>
       <w:pPr>
         <w:pStyle w:val="Textodecomentrio"/>
@@ -17944,26 +18476,15 @@
         <w:annotationRef/>
       </w:r>
       <w:r>
-        <w:t>Usar a terceira forma no singular. Em que pode-se ver....</w:t>
+        <w:t>Manter essas explicações na introdução.</w:t>
       </w:r>
     </w:p>
-  </w:comment>
-  <w:comment w:id="38" w:author="Marcos Vinicio Pereira" w:date="2023-11-23T22:52:00Z" w:initials="MP">
     <w:p>
       <w:pPr>
         <w:pStyle w:val="Textodecomentrio"/>
         <w:ind w:firstLine="0"/>
         <w:jc w:val="left"/>
       </w:pPr>
-      <w:r>
-        <w:rPr>
-          <w:rStyle w:val="Refdecomentrio"/>
-        </w:rPr>
-        <w:annotationRef/>
-      </w:r>
-      <w:r>
-        <w:t>Manter essas explicações na introdução.</w:t>
-      </w:r>
     </w:p>
     <w:p>
       <w:pPr>
@@ -17971,19 +18492,12 @@
         <w:ind w:firstLine="0"/>
         <w:jc w:val="left"/>
       </w:pPr>
-    </w:p>
-    <w:p>
-      <w:pPr>
-        <w:pStyle w:val="Textodecomentrio"/>
-        <w:ind w:firstLine="0"/>
-        <w:jc w:val="left"/>
-      </w:pPr>
       <w:r>
         <w:t xml:space="preserve">Aqui no capítulo 3, falar das tecnologias e das motivações na adoção delas, mas vinculando aos resultados. Quais os elementos de tecnologia que proporcionaram um determinado resultado. </w:t>
       </w:r>
     </w:p>
   </w:comment>
-  <w:comment w:id="40" w:author="Marcos Vinicio Pereira" w:date="2023-11-23T22:45:00Z" w:initials="MP">
+  <w:comment w:id="39" w:author="Marcos Vinicio Pereira" w:date="2023-11-23T22:45:00Z" w:initials="MP">
     <w:p>
       <w:pPr>
         <w:pStyle w:val="Textodecomentrio"/>
@@ -18006,7 +18520,6 @@
 
 <file path=word/commentsExtended.xml><?xml version="1.0" encoding="utf-8"?>
 <w15:commentsEx xmlns:wpc="http://schemas.microsoft.com/office/word/2010/wordprocessingCanvas" xmlns:cx="http://schemas.microsoft.com/office/drawing/2014/chartex" xmlns:cx1="http://schemas.microsoft.com/office/drawing/2015/9/8/chartex" xmlns:cx2="http://schemas.microsoft.com/office/drawing/2015/10/21/chartex" xmlns:cx3="http://schemas.microsoft.com/office/drawing/2016/5/9/chartex" xmlns:cx4="http://schemas.microsoft.com/office/drawing/2016/5/10/chartex" xmlns:cx5="http://schemas.microsoft.com/office/drawing/2016/5/11/chartex" xmlns:cx6="http://schemas.microsoft.com/office/drawing/2016/5/12/chartex" xmlns:cx7="http://schemas.microsoft.com/office/drawing/2016/5/13/chartex" xmlns:cx8="http://schemas.microsoft.com/office/drawing/2016/5/14/chartex" xmlns:mc="http://schemas.openxmlformats.org/markup-compatibility/2006" xmlns:aink="http://schemas.microsoft.com/office/drawing/2016/ink" xmlns:am3d="http://schemas.microsoft.com/office/drawing/2017/model3d" xmlns:o="urn:schemas-microsoft-com:office:office" xmlns:oel="http://schemas.microsoft.com/office/2019/extlst" xmlns:r="http://schemas.openxmlformats.org/officeDocument/2006/relationships" xmlns:m="http://schemas.openxmlformats.org/officeDocument/2006/math" xmlns:v="urn:schemas-microsoft-com:vml" xmlns:wp14="http://schemas.microsoft.com/office/word/2010/wordprocessingDrawing" xmlns:wp="http://schemas.openxmlformats.org/drawingml/2006/wordprocessingDrawing" xmlns:w10="urn:schemas-microsoft-com:office:word" xmlns:w="http://schemas.openxmlformats.org/wordprocessingml/2006/main" xmlns:w14="http://schemas.microsoft.com/office/word/2010/wordml" xmlns:w15="http://schemas.microsoft.com/office/word/2012/wordml" xmlns:w16cex="http://schemas.microsoft.com/office/word/2018/wordml/cex" xmlns:w16cid="http://schemas.microsoft.com/office/word/2016/wordml/cid" xmlns:w16="http://schemas.microsoft.com/office/word/2018/wordml" xmlns:w16sdtdh="http://schemas.microsoft.com/office/word/2020/wordml/sdtdatahash" xmlns:w16se="http://schemas.microsoft.com/office/word/2015/wordml/symex" xmlns:wpg="http://schemas.microsoft.com/office/word/2010/wordprocessingGroup" xmlns:wpi="http://schemas.microsoft.com/office/word/2010/wordprocessingInk" xmlns:wne="http://schemas.microsoft.com/office/word/2006/wordml" xmlns:wps="http://schemas.microsoft.com/office/word/2010/wordprocessingShape" mc:Ignorable="w14 w15 w16se w16cid w16 w16cex w16sdtdh wp14">
-  <w15:commentEx w15:paraId="114F060C" w15:done="0"/>
   <w15:commentEx w15:paraId="0697E180" w15:done="0"/>
   <w15:commentEx w15:paraId="61CC9511" w15:done="0"/>
   <w15:commentEx w15:paraId="7E53C447" w15:done="0"/>
@@ -18017,7 +18530,6 @@
 
 <file path=word/commentsExtensible.xml><?xml version="1.0" encoding="utf-8"?>
 <w16cex:commentsExtensible xmlns:wpc="http://schemas.microsoft.com/office/word/2010/wordprocessingCanvas" xmlns:cx="http://schemas.microsoft.com/office/drawing/2014/chartex" xmlns:cx1="http://schemas.microsoft.com/office/drawing/2015/9/8/chartex" xmlns:cx2="http://schemas.microsoft.com/office/drawing/2015/10/21/chartex" xmlns:cx3="http://schemas.microsoft.com/office/drawing/2016/5/9/chartex" xmlns:cx4="http://schemas.microsoft.com/office/drawing/2016/5/10/chartex" xmlns:cx5="http://schemas.microsoft.com/office/drawing/2016/5/11/chartex" xmlns:cx6="http://schemas.microsoft.com/office/drawing/2016/5/12/chartex" xmlns:cx7="http://schemas.microsoft.com/office/drawing/2016/5/13/chartex" xmlns:cx8="http://schemas.microsoft.com/office/drawing/2016/5/14/chartex" xmlns:cr="http://schemas.microsoft.com/office/comments/2020/reactions" xmlns:mc="http://schemas.openxmlformats.org/markup-compatibility/2006" xmlns:aink="http://schemas.microsoft.com/office/drawing/2016/ink" xmlns:am3d="http://schemas.microsoft.com/office/drawing/2017/model3d" xmlns:o="urn:schemas-microsoft-com:office:office" xmlns:oel="http://schemas.microsoft.com/office/2019/extlst" xmlns:r="http://schemas.openxmlformats.org/officeDocument/2006/relationships" xmlns:m="http://schemas.openxmlformats.org/officeDocument/2006/math" xmlns:v="urn:schemas-microsoft-com:vml" xmlns:wp14="http://schemas.microsoft.com/office/word/2010/wordprocessingDrawing" xmlns:wp="http://schemas.openxmlformats.org/drawingml/2006/wordprocessingDrawing" xmlns:w10="urn:schemas-microsoft-com:office:word" xmlns:w="http://schemas.openxmlformats.org/wordprocessingml/2006/main" xmlns:w14="http://schemas.microsoft.com/office/word/2010/wordml" xmlns:w15="http://schemas.microsoft.com/office/word/2012/wordml" xmlns:w16cex="http://schemas.microsoft.com/office/word/2018/wordml/cex" xmlns:w16cid="http://schemas.microsoft.com/office/word/2016/wordml/cid" xmlns:w16="http://schemas.microsoft.com/office/word/2018/wordml" xmlns:w16sdtdh="http://schemas.microsoft.com/office/word/2020/wordml/sdtdatahash" xmlns:w16se="http://schemas.microsoft.com/office/word/2015/wordml/symex" xmlns:wpg="http://schemas.microsoft.com/office/word/2010/wordprocessingGroup" xmlns:wpi="http://schemas.microsoft.com/office/word/2010/wordprocessingInk" xmlns:wne="http://schemas.microsoft.com/office/word/2006/wordml" xmlns:wps="http://schemas.microsoft.com/office/word/2010/wordprocessingShape" mc:Ignorable="w14 w15 w16se w16cid w16 w16cex w16sdtdh cr wp14">
-  <w16cex:commentExtensible w16cex:durableId="4D20CA34" w16cex:dateUtc="2023-11-24T01:10:00Z"/>
   <w16cex:commentExtensible w16cex:durableId="4476CCA7" w16cex:dateUtc="2023-11-24T01:34:00Z"/>
   <w16cex:commentExtensible w16cex:durableId="37F5B2B6" w16cex:dateUtc="2023-11-24T01:17:00Z"/>
   <w16cex:commentExtensible w16cex:durableId="4DF57F0D" w16cex:dateUtc="2023-11-24T01:42:00Z"/>
@@ -18028,7 +18540,6 @@
 
 <file path=word/commentsIds.xml><?xml version="1.0" encoding="utf-8"?>
 <w16cid:commentsIds xmlns:wpc="http://schemas.microsoft.com/office/word/2010/wordprocessingCanvas" xmlns:cx="http://schemas.microsoft.com/office/drawing/2014/chartex" xmlns:cx1="http://schemas.microsoft.com/office/drawing/2015/9/8/chartex" xmlns:cx2="http://schemas.microsoft.com/office/drawing/2015/10/21/chartex" xmlns:cx3="http://schemas.microsoft.com/office/drawing/2016/5/9/chartex" xmlns:cx4="http://schemas.microsoft.com/office/drawing/2016/5/10/chartex" xmlns:cx5="http://schemas.microsoft.com/office/drawing/2016/5/11/chartex" xmlns:cx6="http://schemas.microsoft.com/office/drawing/2016/5/12/chartex" xmlns:cx7="http://schemas.microsoft.com/office/drawing/2016/5/13/chartex" xmlns:cx8="http://schemas.microsoft.com/office/drawing/2016/5/14/chartex" xmlns:mc="http://schemas.openxmlformats.org/markup-compatibility/2006" xmlns:aink="http://schemas.microsoft.com/office/drawing/2016/ink" xmlns:am3d="http://schemas.microsoft.com/office/drawing/2017/model3d" xmlns:o="urn:schemas-microsoft-com:office:office" xmlns:oel="http://schemas.microsoft.com/office/2019/extlst" xmlns:r="http://schemas.openxmlformats.org/officeDocument/2006/relationships" xmlns:m="http://schemas.openxmlformats.org/officeDocument/2006/math" xmlns:v="urn:schemas-microsoft-com:vml" xmlns:wp14="http://schemas.microsoft.com/office/word/2010/wordprocessingDrawing" xmlns:wp="http://schemas.openxmlformats.org/drawingml/2006/wordprocessingDrawing" xmlns:w10="urn:schemas-microsoft-com:office:word" xmlns:w="http://schemas.openxmlformats.org/wordprocessingml/2006/main" xmlns:w14="http://schemas.microsoft.com/office/word/2010/wordml" xmlns:w15="http://schemas.microsoft.com/office/word/2012/wordml" xmlns:w16cex="http://schemas.microsoft.com/office/word/2018/wordml/cex" xmlns:w16cid="http://schemas.microsoft.com/office/word/2016/wordml/cid" xmlns:w16="http://schemas.microsoft.com/office/word/2018/wordml" xmlns:w16sdtdh="http://schemas.microsoft.com/office/word/2020/wordml/sdtdatahash" xmlns:w16se="http://schemas.microsoft.com/office/word/2015/wordml/symex" xmlns:wpg="http://schemas.microsoft.com/office/word/2010/wordprocessingGroup" xmlns:wpi="http://schemas.microsoft.com/office/word/2010/wordprocessingInk" xmlns:wne="http://schemas.microsoft.com/office/word/2006/wordml" xmlns:wps="http://schemas.microsoft.com/office/word/2010/wordprocessingShape" mc:Ignorable="w14 w15 w16se w16cid w16 w16cex w16sdtdh wp14">
-  <w16cid:commentId w16cid:paraId="114F060C" w16cid:durableId="4D20CA34"/>
   <w16cid:commentId w16cid:paraId="0697E180" w16cid:durableId="4476CCA7"/>
   <w16cid:commentId w16cid:paraId="61CC9511" w16cid:durableId="37F5B2B6"/>
   <w16cid:commentId w16cid:paraId="7E53C447" w16cid:durableId="4DF57F0D"/>
@@ -18216,22 +18727,7 @@
         <w:t xml:space="preserve"> </w:t>
       </w:r>
       <w:r>
-        <w:t xml:space="preserve">Lei </w:t>
-      </w:r>
-      <w:r>
-        <w:t xml:space="preserve">Federal </w:t>
-      </w:r>
-      <w:r>
-        <w:t>nº 8.666/93, de 21 de junho de 1993. Disponível em</w:t>
-      </w:r>
-      <w:r>
-        <w:t>:</w:t>
-      </w:r>
-      <w:r>
-        <w:t xml:space="preserve"> </w:t>
-      </w:r>
-      <w:r>
-        <w:t>&lt;https://www.planalto.gov.br/ccivil_03/leis/l8666cons.htm&gt;</w:t>
+        <w:t>LEI Nº 8.666, DE 21 DE JUNHO DE 1993, Presidência da República Casa Civil. Disponível em: &lt;https://www.planalto.gov.br/ccivil_03/leis/l8666cons.htm&gt;. Acesso em: 07/09/23.</w:t>
       </w:r>
     </w:p>
   </w:footnote>
@@ -18252,7 +18748,7 @@
         <w:t xml:space="preserve"> </w:t>
       </w:r>
       <w:r>
-        <w:t>Constituição Federal - CAPÍTULO VII DA ADMINISTRAÇÃO PÚBLICA - SEÇÃO I - DISPOSIÇÕES GERAIS. Disponível em: &lt;https://www.planalto.gov.br/ccivil_03/constituicao/constituicao.htm&gt;</w:t>
+        <w:t>CONSTITUIÇÃO DA REPÚBLICA FEDERATIVA DO BRASIL DE 1988, Presidência da República Casa Civil. Disponível em: &lt;https://www.planalto.gov.br/ccivil_03/constituicao/constituicao.htm&gt;. Acesso em: 07/09/23.</w:t>
       </w:r>
     </w:p>
   </w:footnote>
@@ -18550,17 +19046,17 @@
         <v:path o:extrusionok="f" gradientshapeok="t" o:connecttype="rect"/>
         <o:lock v:ext="edit" aspectratio="t"/>
       </v:shapetype>
-      <v:shape id="_x0000_i1056" type="#_x0000_t75" style="width:3in;height:3in" o:bullet="t"/>
+      <v:shape id="_x0000_i1236" type="#_x0000_t75" style="width:3in;height:3in" o:bullet="t"/>
     </w:pict>
   </w:numPicBullet>
   <w:numPicBullet w:numPicBulletId="1">
     <w:pict>
-      <v:shape id="_x0000_i1057" type="#_x0000_t75" style="width:3in;height:3in" o:bullet="t"/>
+      <v:shape id="_x0000_i1237" type="#_x0000_t75" style="width:3in;height:3in" o:bullet="t"/>
     </w:pict>
   </w:numPicBullet>
   <w:numPicBullet w:numPicBulletId="2">
     <w:pict>
-      <v:shape id="_x0000_i1058" type="#_x0000_t75" style="width:3in;height:3in" o:bullet="t"/>
+      <v:shape id="_x0000_i1238" type="#_x0000_t75" style="width:3in;height:3in" o:bullet="t"/>
     </w:pict>
   </w:numPicBullet>
   <w:abstractNum w:abstractNumId="0" w15:restartNumberingAfterBreak="0">
@@ -22243,7 +22739,7 @@
   <w:style w:type="paragraph" w:default="1" w:styleId="Normal">
     <w:name w:val="Normal"/>
     <w:qFormat/>
-    <w:rsid w:val="00BF4B06"/>
+    <w:rsid w:val="006612AD"/>
     <w:pPr>
       <w:spacing w:line="360" w:lineRule="auto"/>
       <w:ind w:firstLine="709"/>
@@ -30163,15 +30659,6 @@
 </file>
 
 <file path=customXml/item1.xml><?xml version="1.0" encoding="utf-8"?>
-<?mso-contentType ?>
-<FormTemplates xmlns="http://schemas.microsoft.com/sharepoint/v3/contenttype/forms">
-  <Display>DocumentLibraryForm</Display>
-  <Edit>DocumentLibraryForm</Edit>
-  <New>DocumentLibraryForm</New>
-</FormTemplates>
-</file>
-
-<file path=customXml/item2.xml><?xml version="1.0" encoding="utf-8"?>
 <b:Sources xmlns:b="http://schemas.openxmlformats.org/officeDocument/2006/bibliography" xmlns="http://schemas.openxmlformats.org/officeDocument/2006/bibliography" SelectedStyle="\APA.XSL" StyleName="APA">
   <b:Source>
     <b:Tag>Sit</b:Tag>
@@ -30185,7 +30672,22 @@
 </b:Sources>
 </file>
 
+<file path=customXml/item2.xml><?xml version="1.0" encoding="utf-8"?>
+<?mso-contentType ?>
+<FormTemplates xmlns="http://schemas.microsoft.com/sharepoint/v3/contenttype/forms">
+  <Display>DocumentLibraryForm</Display>
+  <Edit>DocumentLibraryForm</Edit>
+  <New>DocumentLibraryForm</New>
+</FormTemplates>
+</file>
+
 <file path=customXml/item3.xml><?xml version="1.0" encoding="utf-8"?>
+<p:properties xmlns:p="http://schemas.microsoft.com/office/2006/metadata/properties" xmlns:xsi="http://www.w3.org/2001/XMLSchema-instance" xmlns:pc="http://schemas.microsoft.com/office/infopath/2007/PartnerControls">
+  <documentManagement/>
+</p:properties>
+</file>
+
+<file path=customXml/item4.xml><?xml version="1.0" encoding="utf-8"?>
 <ct:contentTypeSchema xmlns:ct="http://schemas.microsoft.com/office/2006/metadata/contentType" xmlns:ma="http://schemas.microsoft.com/office/2006/metadata/properties/metaAttributes" ct:_="" ma:_="" ma:contentTypeName="Document" ma:contentTypeID="0x010100D3840BFAEFC38A4A8298F199CDAC6E67" ma:contentTypeVersion="5" ma:contentTypeDescription="Create a new document." ma:contentTypeScope="" ma:versionID="d4ac3515112757b5bf41a60adfa826e5">
   <xsd:schema xmlns:xsd="http://www.w3.org/2001/XMLSchema" xmlns:xs="http://www.w3.org/2001/XMLSchema" xmlns:p="http://schemas.microsoft.com/office/2006/metadata/properties" xmlns:ns2="e1956d34-72f4-4dc5-875b-bf0ca01d58c0" xmlns:ns3="43cacc7f-989c-44b1-9a03-b570f6852b1b" targetNamespace="http://schemas.microsoft.com/office/2006/metadata/properties" ma:root="true" ma:fieldsID="3f21308c445198fe08c51d7395c0b9e7" ns2:_="" ns3:_="">
     <xsd:import namespace="e1956d34-72f4-4dc5-875b-bf0ca01d58c0"/>
@@ -30356,13 +30858,15 @@
 </ct:contentTypeSchema>
 </file>
 
-<file path=customXml/item4.xml><?xml version="1.0" encoding="utf-8"?>
-<p:properties xmlns:p="http://schemas.microsoft.com/office/2006/metadata/properties" xmlns:xsi="http://www.w3.org/2001/XMLSchema-instance" xmlns:pc="http://schemas.microsoft.com/office/infopath/2007/PartnerControls">
-  <documentManagement/>
-</p:properties>
+<file path=customXml/itemProps1.xml><?xml version="1.0" encoding="utf-8"?>
+<ds:datastoreItem xmlns:ds="http://schemas.openxmlformats.org/officeDocument/2006/customXml" ds:itemID="{033644E7-AB26-4F56-BA47-B04828839474}">
+  <ds:schemaRefs>
+    <ds:schemaRef ds:uri="http://schemas.openxmlformats.org/officeDocument/2006/bibliography"/>
+  </ds:schemaRefs>
+</ds:datastoreItem>
 </file>
 
-<file path=customXml/itemProps1.xml><?xml version="1.0" encoding="utf-8"?>
+<file path=customXml/itemProps2.xml><?xml version="1.0" encoding="utf-8"?>
 <ds:datastoreItem xmlns:ds="http://schemas.openxmlformats.org/officeDocument/2006/customXml" ds:itemID="{4113C279-B62B-4062-A244-09128C47A374}">
   <ds:schemaRefs>
     <ds:schemaRef ds:uri="http://schemas.microsoft.com/sharepoint/v3/contenttype/forms"/>
@@ -30370,15 +30874,16 @@
 </ds:datastoreItem>
 </file>
 
-<file path=customXml/itemProps2.xml><?xml version="1.0" encoding="utf-8"?>
-<ds:datastoreItem xmlns:ds="http://schemas.openxmlformats.org/officeDocument/2006/customXml" ds:itemID="{033644E7-AB26-4F56-BA47-B04828839474}">
+<file path=customXml/itemProps3.xml><?xml version="1.0" encoding="utf-8"?>
+<ds:datastoreItem xmlns:ds="http://schemas.openxmlformats.org/officeDocument/2006/customXml" ds:itemID="{C07CC599-171D-449B-BD56-787BD001A113}">
   <ds:schemaRefs>
-    <ds:schemaRef ds:uri="http://schemas.openxmlformats.org/officeDocument/2006/bibliography"/>
+    <ds:schemaRef ds:uri="http://schemas.microsoft.com/office/2006/metadata/properties"/>
+    <ds:schemaRef ds:uri="http://schemas.microsoft.com/office/infopath/2007/PartnerControls"/>
   </ds:schemaRefs>
 </ds:datastoreItem>
 </file>
 
-<file path=customXml/itemProps3.xml><?xml version="1.0" encoding="utf-8"?>
+<file path=customXml/itemProps4.xml><?xml version="1.0" encoding="utf-8"?>
 <ds:datastoreItem xmlns:ds="http://schemas.openxmlformats.org/officeDocument/2006/customXml" ds:itemID="{0A189FAE-1AF3-4C07-BDAF-4E698D38A7D3}">
   <ds:schemaRefs>
     <ds:schemaRef ds:uri="http://schemas.microsoft.com/office/2006/metadata/contentType"/>
@@ -30395,13 +30900,4 @@
     <ds:schemaRef ds:uri="http://schemas.microsoft.com/internal/obd"/>
   </ds:schemaRefs>
 </ds:datastoreItem>
-</file>
-
-<file path=customXml/itemProps4.xml><?xml version="1.0" encoding="utf-8"?>
-<ds:datastoreItem xmlns:ds="http://schemas.openxmlformats.org/officeDocument/2006/customXml" ds:itemID="{C07CC599-171D-449B-BD56-787BD001A113}">
-  <ds:schemaRefs>
-    <ds:schemaRef ds:uri="http://schemas.microsoft.com/office/2006/metadata/properties"/>
-    <ds:schemaRef ds:uri="http://schemas.microsoft.com/office/infopath/2007/PartnerControls"/>
-  </ds:schemaRefs>
-</ds:datastoreItem>
 </file>
</xml_diff>